<commit_message>
fix remarks and add ive
add ive function
fix some graphics
add table of cond(A) values
</commit_message>
<xml_diff>
--- a/Lab_5(interval_linear_system)/Chepulis_Lab_5(interval_linear_sistem).docx
+++ b/Lab_5(interval_linear_system)/Chepulis_Lab_5(interval_linear_sistem).docx
@@ -113,9 +113,7 @@
         <w:jc w:val="center"/>
       </w:pPr>
       <w:bookmarkStart w:id="4" w:name="h.igprrvo5zwj6"/>
-      <w:bookmarkStart w:id="5" w:name="_GoBack"/>
       <w:bookmarkEnd w:id="4"/>
-      <w:bookmarkEnd w:id="5"/>
     </w:p>
     <w:p>
       <w:pPr>
@@ -126,8 +124,8 @@
         </w:numPr>
         <w:jc w:val="center"/>
       </w:pPr>
-      <w:bookmarkStart w:id="6" w:name="h.9thwgwynjf7j"/>
-      <w:bookmarkEnd w:id="6"/>
+      <w:bookmarkStart w:id="5" w:name="h.9thwgwynjf7j"/>
+      <w:bookmarkEnd w:id="5"/>
     </w:p>
     <w:p>
       <w:pPr>
@@ -139,10 +137,10 @@
           <w:szCs w:val="32"/>
         </w:rPr>
       </w:pPr>
-      <w:bookmarkStart w:id="7" w:name="_Toc510092697"/>
-      <w:bookmarkStart w:id="8" w:name="_Toc514862437"/>
-      <w:bookmarkStart w:id="9" w:name="_Toc1848097"/>
-      <w:bookmarkStart w:id="10" w:name="_Toc1858909"/>
+      <w:bookmarkStart w:id="6" w:name="_Toc510092697"/>
+      <w:bookmarkStart w:id="7" w:name="_Toc514862437"/>
+      <w:bookmarkStart w:id="8" w:name="_Toc1848097"/>
+      <w:bookmarkStart w:id="9" w:name="_Toc1858909"/>
       <w:r>
         <w:rPr>
           <w:rFonts w:ascii="Arial" w:hAnsi="Arial" w:cs="Arial"/>
@@ -170,10 +168,10 @@
         </w:rPr>
         <w:t>» по лабораторн</w:t>
       </w:r>
+      <w:bookmarkEnd w:id="6"/>
       <w:bookmarkEnd w:id="7"/>
       <w:bookmarkEnd w:id="8"/>
       <w:bookmarkEnd w:id="9"/>
-      <w:bookmarkEnd w:id="10"/>
       <w:r>
         <w:rPr>
           <w:rFonts w:ascii="Arial" w:hAnsi="Arial" w:cs="Arial"/>
@@ -271,68 +269,68 @@
         <w:pStyle w:val="5"/>
         <w:jc w:val="right"/>
       </w:pPr>
-      <w:bookmarkStart w:id="11" w:name="h.o8tbkp1guk6r"/>
-      <w:bookmarkStart w:id="12" w:name="h.gdxnx98cjd7w"/>
+      <w:bookmarkStart w:id="10" w:name="h.o8tbkp1guk6r"/>
+      <w:bookmarkStart w:id="11" w:name="h.gdxnx98cjd7w"/>
+      <w:bookmarkEnd w:id="10"/>
       <w:bookmarkEnd w:id="11"/>
-      <w:bookmarkEnd w:id="12"/>
     </w:p>
     <w:p>
       <w:pPr>
         <w:pStyle w:val="5"/>
         <w:jc w:val="right"/>
       </w:pPr>
-      <w:bookmarkStart w:id="13" w:name="h.bxfh6uaeb36o"/>
-      <w:bookmarkEnd w:id="13"/>
+      <w:bookmarkStart w:id="12" w:name="h.bxfh6uaeb36o"/>
+      <w:bookmarkEnd w:id="12"/>
     </w:p>
     <w:p>
       <w:pPr>
         <w:pStyle w:val="5"/>
         <w:jc w:val="right"/>
       </w:pPr>
-      <w:bookmarkStart w:id="14" w:name="h.488vko80twhq"/>
-      <w:bookmarkEnd w:id="14"/>
+      <w:bookmarkStart w:id="13" w:name="h.488vko80twhq"/>
+      <w:bookmarkEnd w:id="13"/>
     </w:p>
     <w:p>
       <w:pPr>
         <w:pStyle w:val="5"/>
         <w:jc w:val="right"/>
       </w:pPr>
-      <w:bookmarkStart w:id="15" w:name="h.reeou3b2yw8d"/>
-      <w:bookmarkStart w:id="16" w:name="h.7nul1muvfjkf"/>
+      <w:bookmarkStart w:id="14" w:name="h.reeou3b2yw8d"/>
+      <w:bookmarkStart w:id="15" w:name="h.7nul1muvfjkf"/>
+      <w:bookmarkEnd w:id="14"/>
       <w:bookmarkEnd w:id="15"/>
-      <w:bookmarkEnd w:id="16"/>
     </w:p>
     <w:p>
       <w:pPr>
         <w:pStyle w:val="5"/>
         <w:jc w:val="right"/>
       </w:pPr>
-      <w:bookmarkStart w:id="17" w:name="h.nig36b3nh3j"/>
-      <w:bookmarkEnd w:id="17"/>
+      <w:bookmarkStart w:id="16" w:name="h.nig36b3nh3j"/>
+      <w:bookmarkEnd w:id="16"/>
     </w:p>
     <w:p>
       <w:pPr>
         <w:pStyle w:val="5"/>
         <w:jc w:val="right"/>
       </w:pPr>
-      <w:bookmarkStart w:id="18" w:name="h.32jl10f5r1bn"/>
-      <w:bookmarkEnd w:id="18"/>
+      <w:bookmarkStart w:id="17" w:name="h.32jl10f5r1bn"/>
+      <w:bookmarkEnd w:id="17"/>
     </w:p>
     <w:p>
       <w:pPr>
         <w:pStyle w:val="5"/>
         <w:jc w:val="right"/>
       </w:pPr>
-      <w:bookmarkStart w:id="19" w:name="h.6ksyyzvgoboz"/>
-      <w:bookmarkEnd w:id="19"/>
+      <w:bookmarkStart w:id="18" w:name="h.6ksyyzvgoboz"/>
+      <w:bookmarkEnd w:id="18"/>
     </w:p>
     <w:p>
       <w:pPr>
         <w:pStyle w:val="5"/>
         <w:jc w:val="right"/>
       </w:pPr>
-      <w:bookmarkStart w:id="20" w:name="h.qbel90225hq7"/>
-      <w:bookmarkEnd w:id="20"/>
+      <w:bookmarkStart w:id="19" w:name="h.qbel90225hq7"/>
+      <w:bookmarkEnd w:id="19"/>
     </w:p>
     <w:p>
       <w:pPr>
@@ -344,8 +342,8 @@
           <w:szCs w:val="24"/>
         </w:rPr>
       </w:pPr>
-      <w:bookmarkStart w:id="21" w:name="h.av7n3c9ml2ui"/>
-      <w:bookmarkEnd w:id="21"/>
+      <w:bookmarkStart w:id="20" w:name="h.av7n3c9ml2ui"/>
+      <w:bookmarkEnd w:id="20"/>
     </w:p>
     <w:p>
       <w:pPr>
@@ -591,7 +589,7 @@
             </w:rPr>
             <w:fldChar w:fldCharType="separate"/>
           </w:r>
-          <w:hyperlink w:anchor="_Toc26578099" w:history="1">
+          <w:hyperlink w:anchor="_Toc26618664" w:history="1">
             <w:r>
               <w:rPr>
                 <w:rStyle w:val="a6"/>
@@ -618,7 +616,7 @@
                 <w:noProof/>
                 <w:webHidden/>
               </w:rPr>
-              <w:instrText xml:space="preserve"> PAGEREF _Toc26578099 \h </w:instrText>
+              <w:instrText xml:space="preserve"> PAGEREF _Toc26618664 \h </w:instrText>
             </w:r>
             <w:r>
               <w:rPr>
@@ -661,7 +659,7 @@
               <w:lang w:eastAsia="ru-RU"/>
             </w:rPr>
           </w:pPr>
-          <w:hyperlink w:anchor="_Toc26578100" w:history="1">
+          <w:hyperlink w:anchor="_Toc26618665" w:history="1">
             <w:r>
               <w:rPr>
                 <w:rStyle w:val="a6"/>
@@ -688,7 +686,7 @@
                 <w:noProof/>
                 <w:webHidden/>
               </w:rPr>
-              <w:instrText xml:space="preserve"> PAGEREF _Toc26578100 \h </w:instrText>
+              <w:instrText xml:space="preserve"> PAGEREF _Toc26618665 \h </w:instrText>
             </w:r>
             <w:r>
               <w:rPr>
@@ -731,7 +729,7 @@
               <w:lang w:eastAsia="ru-RU"/>
             </w:rPr>
           </w:pPr>
-          <w:hyperlink w:anchor="_Toc26578101" w:history="1">
+          <w:hyperlink w:anchor="_Toc26618666" w:history="1">
             <w:r>
               <w:rPr>
                 <w:rStyle w:val="a6"/>
@@ -758,7 +756,7 @@
                 <w:noProof/>
                 <w:webHidden/>
               </w:rPr>
-              <w:instrText xml:space="preserve"> PAGEREF _Toc26578101 \h </w:instrText>
+              <w:instrText xml:space="preserve"> PAGEREF _Toc26618666 \h </w:instrText>
             </w:r>
             <w:r>
               <w:rPr>
@@ -801,7 +799,7 @@
               <w:lang w:eastAsia="ru-RU"/>
             </w:rPr>
           </w:pPr>
-          <w:hyperlink w:anchor="_Toc26578102" w:history="1">
+          <w:hyperlink w:anchor="_Toc26618667" w:history="1">
             <w:r>
               <w:rPr>
                 <w:rStyle w:val="a6"/>
@@ -828,7 +826,7 @@
                 <w:noProof/>
                 <w:webHidden/>
               </w:rPr>
-              <w:instrText xml:space="preserve"> PAGEREF _Toc26578102 \h </w:instrText>
+              <w:instrText xml:space="preserve"> PAGEREF _Toc26618667 \h </w:instrText>
             </w:r>
             <w:r>
               <w:rPr>
@@ -870,7 +868,7 @@
               <w:noProof/>
             </w:rPr>
           </w:pPr>
-          <w:hyperlink w:anchor="_Toc26578103" w:history="1">
+          <w:hyperlink w:anchor="_Toc26618668" w:history="1">
             <w:r>
               <w:rPr>
                 <w:rStyle w:val="a6"/>
@@ -898,7 +896,7 @@
                 <w:noProof/>
                 <w:webHidden/>
               </w:rPr>
-              <w:instrText xml:space="preserve"> PAGEREF _Toc26578103 \h </w:instrText>
+              <w:instrText xml:space="preserve"> PAGEREF _Toc26618668 \h </w:instrText>
             </w:r>
             <w:r>
               <w:rPr>
@@ -940,7 +938,7 @@
               <w:noProof/>
             </w:rPr>
           </w:pPr>
-          <w:hyperlink w:anchor="_Toc26578104" w:history="1">
+          <w:hyperlink w:anchor="_Toc26618669" w:history="1">
             <w:r>
               <w:rPr>
                 <w:rStyle w:val="a6"/>
@@ -975,7 +973,7 @@
                 <w:noProof/>
                 <w:webHidden/>
               </w:rPr>
-              <w:instrText xml:space="preserve"> PAGEREF _Toc26578104 \h </w:instrText>
+              <w:instrText xml:space="preserve"> PAGEREF _Toc26618669 \h </w:instrText>
             </w:r>
             <w:r>
               <w:rPr>
@@ -1017,7 +1015,7 @@
               <w:noProof/>
             </w:rPr>
           </w:pPr>
-          <w:hyperlink w:anchor="_Toc26578105" w:history="1">
+          <w:hyperlink w:anchor="_Toc26618670" w:history="1">
             <w:r>
               <w:rPr>
                 <w:rStyle w:val="a6"/>
@@ -1044,7 +1042,7 @@
                 <w:noProof/>
                 <w:webHidden/>
               </w:rPr>
-              <w:instrText xml:space="preserve"> PAGEREF _Toc26578105 \h </w:instrText>
+              <w:instrText xml:space="preserve"> PAGEREF _Toc26618670 \h </w:instrText>
             </w:r>
             <w:r>
               <w:rPr>
@@ -1086,7 +1084,7 @@
               <w:noProof/>
             </w:rPr>
           </w:pPr>
-          <w:hyperlink w:anchor="_Toc26578106" w:history="1">
+          <w:hyperlink w:anchor="_Toc26618671" w:history="1">
             <w:r>
               <w:rPr>
                 <w:rStyle w:val="a6"/>
@@ -1121,7 +1119,7 @@
                 <w:noProof/>
                 <w:webHidden/>
               </w:rPr>
-              <w:instrText xml:space="preserve"> PAGEREF _Toc26578106 \h </w:instrText>
+              <w:instrText xml:space="preserve"> PAGEREF _Toc26618671 \h </w:instrText>
             </w:r>
             <w:r>
               <w:rPr>
@@ -1164,7 +1162,7 @@
               <w:lang w:eastAsia="ru-RU"/>
             </w:rPr>
           </w:pPr>
-          <w:hyperlink w:anchor="_Toc26578107" w:history="1">
+          <w:hyperlink w:anchor="_Toc26618672" w:history="1">
             <w:r>
               <w:rPr>
                 <w:rStyle w:val="a6"/>
@@ -1191,7 +1189,7 @@
                 <w:noProof/>
                 <w:webHidden/>
               </w:rPr>
-              <w:instrText xml:space="preserve"> PAGEREF _Toc26578107 \h </w:instrText>
+              <w:instrText xml:space="preserve"> PAGEREF _Toc26618672 \h </w:instrText>
             </w:r>
             <w:r>
               <w:rPr>
@@ -1234,7 +1232,7 @@
               <w:lang w:eastAsia="ru-RU"/>
             </w:rPr>
           </w:pPr>
-          <w:hyperlink w:anchor="_Toc26578108" w:history="1">
+          <w:hyperlink w:anchor="_Toc26618673" w:history="1">
             <w:r>
               <w:rPr>
                 <w:rStyle w:val="a6"/>
@@ -1261,7 +1259,7 @@
                 <w:noProof/>
                 <w:webHidden/>
               </w:rPr>
-              <w:instrText xml:space="preserve"> PAGEREF _Toc26578108 \h </w:instrText>
+              <w:instrText xml:space="preserve"> PAGEREF _Toc26618673 \h </w:instrText>
             </w:r>
             <w:r>
               <w:rPr>
@@ -1281,7 +1279,7 @@
                 <w:noProof/>
                 <w:webHidden/>
               </w:rPr>
-              <w:t>8</w:t>
+              <w:t>9</w:t>
             </w:r>
             <w:r>
               <w:rPr>
@@ -1304,7 +1302,7 @@
               <w:lang w:eastAsia="ru-RU"/>
             </w:rPr>
           </w:pPr>
-          <w:hyperlink w:anchor="_Toc26578109" w:history="1">
+          <w:hyperlink w:anchor="_Toc26618674" w:history="1">
             <w:r>
               <w:rPr>
                 <w:rStyle w:val="a6"/>
@@ -1331,7 +1329,7 @@
                 <w:noProof/>
                 <w:webHidden/>
               </w:rPr>
-              <w:instrText xml:space="preserve"> PAGEREF _Toc26578109 \h </w:instrText>
+              <w:instrText xml:space="preserve"> PAGEREF _Toc26618674 \h </w:instrText>
             </w:r>
             <w:r>
               <w:rPr>
@@ -1351,7 +1349,7 @@
                 <w:noProof/>
                 <w:webHidden/>
               </w:rPr>
-              <w:t>8</w:t>
+              <w:t>9</w:t>
             </w:r>
             <w:r>
               <w:rPr>
@@ -1373,7 +1371,7 @@
               <w:noProof/>
             </w:rPr>
           </w:pPr>
-          <w:hyperlink w:anchor="_Toc26578110" w:history="1">
+          <w:hyperlink w:anchor="_Toc26618675" w:history="1">
             <w:r>
               <w:rPr>
                 <w:rStyle w:val="a6"/>
@@ -1417,7 +1415,7 @@
                 <w:noProof/>
                 <w:webHidden/>
               </w:rPr>
-              <w:instrText xml:space="preserve"> PAGEREF _Toc26578110 \h </w:instrText>
+              <w:instrText xml:space="preserve"> PAGEREF _Toc26618675 \h </w:instrText>
             </w:r>
             <w:r>
               <w:rPr>
@@ -1437,7 +1435,7 @@
                 <w:noProof/>
                 <w:webHidden/>
               </w:rPr>
-              <w:t>8</w:t>
+              <w:t>9</w:t>
             </w:r>
             <w:r>
               <w:rPr>
@@ -1469,12 +1467,12 @@
       <w:pPr>
         <w:pStyle w:val="2"/>
       </w:pPr>
-      <w:bookmarkStart w:id="22" w:name="_Toc26578099"/>
+      <w:bookmarkStart w:id="21" w:name="_Toc26618664"/>
       <w:r>
         <w:lastRenderedPageBreak/>
         <w:t>Постановка задачи</w:t>
       </w:r>
-      <w:bookmarkEnd w:id="22"/>
+      <w:bookmarkEnd w:id="21"/>
     </w:p>
     <w:p>
       <w:pPr>
@@ -1722,11 +1720,11 @@
       <w:pPr>
         <w:pStyle w:val="2"/>
       </w:pPr>
-      <w:bookmarkStart w:id="23" w:name="_Toc26578100"/>
+      <w:bookmarkStart w:id="22" w:name="_Toc26618665"/>
       <w:r>
         <w:t>Теория</w:t>
       </w:r>
-      <w:bookmarkEnd w:id="23"/>
+      <w:bookmarkEnd w:id="22"/>
     </w:p>
     <w:p>
       <w:pPr>
@@ -2495,11 +2493,11 @@
       <w:pPr>
         <w:pStyle w:val="2"/>
       </w:pPr>
-      <w:bookmarkStart w:id="24" w:name="_Toc26578101"/>
+      <w:bookmarkStart w:id="23" w:name="_Toc26618666"/>
       <w:r>
         <w:t>Реализация</w:t>
       </w:r>
-      <w:bookmarkEnd w:id="24"/>
+      <w:bookmarkEnd w:id="23"/>
     </w:p>
     <w:p>
       <w:pPr>
@@ -2780,7 +2778,7 @@
     <w:p>
       <w:pPr>
         <w:rPr>
-          <w:lang w:val="en-US" w:eastAsia="ar-SA"/>
+          <w:lang w:eastAsia="ar-SA"/>
         </w:rPr>
       </w:pPr>
       <w:r>
@@ -2794,12 +2792,12 @@
       <w:pPr>
         <w:pStyle w:val="2"/>
       </w:pPr>
-      <w:bookmarkStart w:id="25" w:name="_Toc26578102"/>
+      <w:bookmarkStart w:id="24" w:name="_Toc26618667"/>
       <w:r>
         <w:lastRenderedPageBreak/>
         <w:t>Результаты</w:t>
       </w:r>
-      <w:bookmarkEnd w:id="25"/>
+      <w:bookmarkEnd w:id="24"/>
     </w:p>
     <w:p>
       <w:pPr>
@@ -3046,7 +3044,7 @@
           <m:sSupPr>
             <m:ctrlPr>
               <w:rPr>
-                <w:rFonts w:ascii="Cambria Math"/>
+                <w:rFonts w:ascii="Cambria Math" w:hAnsi="Cambria Math"/>
                 <w:lang w:eastAsia="ar-SA"/>
               </w:rPr>
             </m:ctrlPr>
@@ -3176,14 +3174,7 @@
                 <w:rFonts w:ascii="Cambria Math" w:hAnsi="Cambria Math"/>
                 <w:lang w:eastAsia="ar-SA"/>
               </w:rPr>
-              <m:t>A</m:t>
-            </m:r>
-            <m:r>
-              <w:rPr>
-                <w:rFonts w:ascii="Cambria Math" w:hAnsi="Cambria Math"/>
-                <w:lang w:eastAsia="ar-SA"/>
-              </w:rPr>
-              <m:t>'A</m:t>
+              <m:t>A'A</m:t>
             </m:r>
           </m:e>
         </m:d>
@@ -3218,7 +3209,7 @@
           <m:sSupPr>
             <m:ctrlPr>
               <w:rPr>
-                <w:rFonts w:ascii="Cambria Math"/>
+                <w:rFonts w:ascii="Cambria Math" w:hAnsi="Cambria Math"/>
                 <w:lang w:eastAsia="ar-SA"/>
               </w:rPr>
             </m:ctrlPr>
@@ -3282,14 +3273,14 @@
           <w:shd w:val="clear" w:color="auto" w:fill="FFFFFF"/>
         </w:rPr>
       </w:pPr>
-      <w:bookmarkStart w:id="26" w:name="_Toc26578103"/>
+      <w:bookmarkStart w:id="25" w:name="_Toc26618668"/>
       <w:r>
         <w:rPr>
           <w:shd w:val="clear" w:color="auto" w:fill="FFFFFF"/>
         </w:rPr>
         <w:t>Решение МНК</w:t>
       </w:r>
-      <w:bookmarkEnd w:id="26"/>
+      <w:bookmarkEnd w:id="25"/>
     </w:p>
     <w:p>
       <w:r>
@@ -3503,6 +3494,10 @@
         <w:br/>
       </w:r>
       <w:r>
+        <w:rPr>
+          <w:noProof/>
+          <w:lang w:eastAsia="ru-RU"/>
+        </w:rPr>
         <w:drawing>
           <wp:inline distT="0" distB="0" distL="0" distR="0" wp14:anchorId="592A8480" wp14:editId="4D054532">
             <wp:extent cx="4553679" cy="3493698"/>
@@ -3547,27 +3542,14 @@
       <w:r>
         <w:t xml:space="preserve">Рисунок </w:t>
       </w:r>
-      <w:r>
-        <w:fldChar w:fldCharType="begin"/>
-      </w:r>
-      <w:r>
-        <w:instrText xml:space="preserve"> SEQ Рисунок \* ARABIC </w:instrText>
-      </w:r>
-      <w:r>
-        <w:fldChar w:fldCharType="separate"/>
-      </w:r>
-      <w:r>
-        <w:rPr>
-          <w:noProof/>
-        </w:rPr>
-        <w:t>1</w:t>
-      </w:r>
-      <w:r>
-        <w:rPr>
-          <w:noProof/>
-        </w:rPr>
-        <w:fldChar w:fldCharType="end"/>
-      </w:r>
+      <w:fldSimple w:instr=" SEQ Рисунок \* ARABIC ">
+        <w:r>
+          <w:rPr>
+            <w:noProof/>
+          </w:rPr>
+          <w:t>1</w:t>
+        </w:r>
+      </w:fldSimple>
       <w:r>
         <w:t xml:space="preserve"> Гистограмма собственных чисел матрицы </w:t>
       </w:r>
@@ -3588,76 +3570,71 @@
       </w:r>
     </w:p>
     <w:p>
-      <w:pPr>
+      <w:r>
+        <w:t>Всего 23 собственных числа больше 0.2</w:t>
+      </w:r>
+    </w:p>
+    <w:p>
+      <w:r>
+        <w:t xml:space="preserve">В качестве решения </w:t>
+      </w:r>
+      <w:proofErr w:type="spellStart"/>
+      <w:r>
         <w:rPr>
           <w:lang w:val="en-US"/>
         </w:rPr>
-      </w:pPr>
-      <w:r>
-        <w:t>Всего 23 собственных числа больше 0.2</w:t>
-      </w:r>
-    </w:p>
-    <w:p>
-      <w:r>
-        <w:t xml:space="preserve">В качестве решения </w:t>
+        <w:t>Matlab</w:t>
+      </w:r>
+      <w:proofErr w:type="spellEnd"/>
+      <w:r>
+        <w:t>`</w:t>
+      </w:r>
+      <w:r>
+        <w:t>ом получен вектор</w:t>
+      </w:r>
+      <w:r>
+        <w:t>,</w:t>
+      </w:r>
+      <w:r>
+        <w:t xml:space="preserve"> состоящий из </w:t>
       </w:r>
       <w:proofErr w:type="spellStart"/>
       <w:r>
         <w:rPr>
           <w:lang w:val="en-US"/>
         </w:rPr>
-        <w:t>Matlab</w:t>
+        <w:t>N</w:t>
+      </w:r>
+      <w:r>
+        <w:rPr>
+          <w:lang w:val="en-US"/>
+        </w:rPr>
+        <w:t>aN</w:t>
       </w:r>
       <w:proofErr w:type="spellEnd"/>
       <w:r>
-        <w:t>`</w:t>
-      </w:r>
-      <w:r>
-        <w:t>ом получен вектор</w:t>
-      </w:r>
-      <w:r>
-        <w:t>,</w:t>
-      </w:r>
-      <w:r>
-        <w:t xml:space="preserve"> состоящий из </w:t>
+        <w:t xml:space="preserve"> (</w:t>
+      </w:r>
+      <w:r>
+        <w:t>т.к. число обусловленности столь большое надежда на нахождение обратной матрицы почти отсутствует)</w:t>
+      </w:r>
+    </w:p>
+    <w:p>
+      <w:pPr>
+        <w:pStyle w:val="3"/>
+      </w:pPr>
+      <w:bookmarkStart w:id="26" w:name="_Toc26618669"/>
+      <w:r>
+        <w:t xml:space="preserve">Функция </w:t>
       </w:r>
       <w:proofErr w:type="spellStart"/>
       <w:r>
         <w:rPr>
           <w:lang w:val="en-US"/>
         </w:rPr>
-        <w:t>N</w:t>
-      </w:r>
-      <w:r>
-        <w:rPr>
-          <w:lang w:val="en-US"/>
-        </w:rPr>
-        <w:t>aN</w:t>
-      </w:r>
-      <w:proofErr w:type="spellEnd"/>
-      <w:r>
-        <w:t xml:space="preserve"> (</w:t>
-      </w:r>
-      <w:r>
-        <w:t>т.к. число обусловленности столь большое надежда на нахождение обратной матрицы почти отсутствует)</w:t>
-      </w:r>
-    </w:p>
-    <w:p>
-      <w:pPr>
-        <w:pStyle w:val="3"/>
-      </w:pPr>
-      <w:bookmarkStart w:id="27" w:name="_Toc26578104"/>
-      <w:r>
-        <w:t xml:space="preserve">Функция </w:t>
-      </w:r>
-      <w:proofErr w:type="spellStart"/>
-      <w:r>
-        <w:rPr>
-          <w:lang w:val="en-US"/>
-        </w:rPr>
         <w:t>tolsolvty</w:t>
       </w:r>
-      <w:bookmarkEnd w:id="27"/>
+      <w:bookmarkEnd w:id="26"/>
       <w:proofErr w:type="spellEnd"/>
     </w:p>
     <w:p>
@@ -3744,10 +3721,10 @@
       <w:r>
         <w:lastRenderedPageBreak/>
         <w:drawing>
-          <wp:inline distT="0" distB="0" distL="0" distR="0" wp14:anchorId="4B168E2B" wp14:editId="0E2ECB4A">
-            <wp:extent cx="5163271" cy="3934374"/>
-            <wp:effectExtent l="0" t="0" r="0" b="9525"/>
-            <wp:docPr id="2" name="Рисунок 2"/>
+          <wp:inline distT="0" distB="0" distL="0" distR="0" wp14:anchorId="064F4ECE" wp14:editId="4EB5BCB4">
+            <wp:extent cx="5191850" cy="3982006"/>
+            <wp:effectExtent l="0" t="0" r="8890" b="0"/>
+            <wp:docPr id="4" name="Рисунок 4"/>
             <wp:cNvGraphicFramePr>
               <a:graphicFrameLocks xmlns:a="http://schemas.openxmlformats.org/drawingml/2006/main" noChangeAspect="1"/>
             </wp:cNvGraphicFramePr>
@@ -3767,7 +3744,7 @@
                   <pic:spPr>
                     <a:xfrm>
                       <a:off x="0" y="0"/>
-                      <a:ext cx="5163271" cy="3934374"/>
+                      <a:ext cx="5191850" cy="3982006"/>
                     </a:xfrm>
                     <a:prstGeom prst="rect">
                       <a:avLst/>
@@ -3790,27 +3767,14 @@
       <w:r>
         <w:t xml:space="preserve">Рисунок </w:t>
       </w:r>
-      <w:r>
-        <w:fldChar w:fldCharType="begin"/>
-      </w:r>
-      <w:r>
-        <w:instrText xml:space="preserve"> SEQ Рисунок \* ARABIC </w:instrText>
-      </w:r>
-      <w:r>
-        <w:fldChar w:fldCharType="separate"/>
-      </w:r>
-      <w:r>
-        <w:rPr>
-          <w:noProof/>
-        </w:rPr>
-        <w:t>2</w:t>
-      </w:r>
-      <w:r>
-        <w:rPr>
-          <w:noProof/>
-        </w:rPr>
-        <w:fldChar w:fldCharType="end"/>
-      </w:r>
+      <w:fldSimple w:instr=" SEQ Рисунок \* ARABIC ">
+        <w:r>
+          <w:rPr>
+            <w:noProof/>
+          </w:rPr>
+          <w:t>2</w:t>
+        </w:r>
+      </w:fldSimple>
       <w:r>
         <w:t xml:space="preserve"> График</w:t>
       </w:r>
@@ -3915,10 +3879,10 @@
       </w:pPr>
       <w:r>
         <w:drawing>
-          <wp:inline distT="0" distB="0" distL="0" distR="0" wp14:anchorId="7B6DABAF" wp14:editId="40A7D720">
-            <wp:extent cx="5277587" cy="3943900"/>
-            <wp:effectExtent l="0" t="0" r="0" b="0"/>
-            <wp:docPr id="3" name="Рисунок 3"/>
+          <wp:inline distT="0" distB="0" distL="0" distR="0" wp14:anchorId="3A50C031" wp14:editId="6227E1B0">
+            <wp:extent cx="5249008" cy="3982006"/>
+            <wp:effectExtent l="0" t="0" r="8890" b="0"/>
+            <wp:docPr id="5" name="Рисунок 5"/>
             <wp:cNvGraphicFramePr>
               <a:graphicFrameLocks xmlns:a="http://schemas.openxmlformats.org/drawingml/2006/main" noChangeAspect="1"/>
             </wp:cNvGraphicFramePr>
@@ -3938,7 +3902,7 @@
                   <pic:spPr>
                     <a:xfrm>
                       <a:off x="0" y="0"/>
-                      <a:ext cx="5277587" cy="3943900"/>
+                      <a:ext cx="5249008" cy="3982006"/>
                     </a:xfrm>
                     <a:prstGeom prst="rect">
                       <a:avLst/>
@@ -3958,27 +3922,14 @@
       <w:r>
         <w:t xml:space="preserve">Рисунок </w:t>
       </w:r>
-      <w:r>
-        <w:fldChar w:fldCharType="begin"/>
-      </w:r>
-      <w:r>
-        <w:instrText xml:space="preserve"> SEQ Рисунок \* ARABIC </w:instrText>
-      </w:r>
-      <w:r>
-        <w:fldChar w:fldCharType="separate"/>
-      </w:r>
-      <w:r>
-        <w:rPr>
-          <w:noProof/>
-        </w:rPr>
-        <w:t>3</w:t>
-      </w:r>
-      <w:r>
-        <w:rPr>
-          <w:noProof/>
-        </w:rPr>
-        <w:fldChar w:fldCharType="end"/>
-      </w:r>
+      <w:fldSimple w:instr=" SEQ Рисунок \* ARABIC ">
+        <w:r>
+          <w:rPr>
+            <w:noProof/>
+          </w:rPr>
+          <w:t>3</w:t>
+        </w:r>
+      </w:fldSimple>
       <w:r>
         <w:t xml:space="preserve"> </w:t>
       </w:r>
@@ -3997,13 +3948,12 @@
     </w:p>
     <w:p>
       <w:pPr>
-        <w:rPr>
-          <w:lang w:val="en-US"/>
-        </w:rPr>
-      </w:pPr>
-      <w:r>
-        <w:rPr>
-          <w:lang w:val="en-US"/>
+        <w:keepNext/>
+      </w:pPr>
+      <w:r>
+        <w:rPr>
+          <w:noProof/>
+          <w:lang w:eastAsia="ru-RU"/>
         </w:rPr>
         <w:drawing>
           <wp:inline distT="0" distB="0" distL="0" distR="0" wp14:anchorId="13E02FD6" wp14:editId="4D7FB754">
@@ -4045,43 +3995,29 @@
     <w:p>
       <w:pPr>
         <w:pStyle w:val="af4"/>
-        <w:rPr>
-          <w:lang w:val="en-US"/>
-        </w:rPr>
+        <w:keepNext/>
       </w:pPr>
       <w:r>
         <w:t xml:space="preserve">Рисунок </w:t>
       </w:r>
-      <w:r>
-        <w:t>4</w:t>
-      </w:r>
+      <w:fldSimple w:instr=" SEQ Рисунок \* ARABIC ">
+        <w:r>
+          <w:rPr>
+            <w:noProof/>
+          </w:rPr>
+          <w:t>4</w:t>
+        </w:r>
+      </w:fldSimple>
       <w:r>
         <w:t xml:space="preserve"> </w:t>
       </w:r>
       <w:r>
-        <w:t xml:space="preserve">График </w:t>
-      </w:r>
-      <w:r>
-        <w:t xml:space="preserve">полученного решения от </w:t>
-      </w:r>
-      <w:proofErr w:type="spellStart"/>
-      <w:r>
-        <w:rPr>
-          <w:lang w:val="en-US"/>
-        </w:rPr>
-        <w:t>i</w:t>
-      </w:r>
-      <w:proofErr w:type="spellEnd"/>
-    </w:p>
-    <w:p>
-      <w:pPr>
-        <w:rPr>
-          <w:lang w:val="en-US"/>
-        </w:rPr>
-      </w:pPr>
-      <w:r>
-        <w:rPr>
-          <w:lang w:val="en-US"/>
+        <w:t>График полученного решения от i</w:t>
+      </w:r>
+      <w:r>
+        <w:rPr>
+          <w:noProof/>
+          <w:lang w:eastAsia="ru-RU"/>
         </w:rPr>
         <w:drawing>
           <wp:inline distT="0" distB="0" distL="0" distR="0" wp14:anchorId="50056F96" wp14:editId="3BDD3222">
@@ -4127,26 +4063,22 @@
       <w:r>
         <w:t xml:space="preserve">Рисунок </w:t>
       </w:r>
-      <w:r>
-        <w:t>5</w:t>
-      </w:r>
-      <w:r>
-        <w:t xml:space="preserve"> </w:t>
-      </w:r>
-      <w:r>
-        <w:t xml:space="preserve">гистограмма </w:t>
-      </w:r>
-      <w:r>
-        <w:t>решения,</w:t>
-      </w:r>
-      <w:r>
-        <w:t xml:space="preserve"> полученного с помощь </w:t>
+      <w:fldSimple w:instr=" SEQ Рисунок \* ARABIC ">
+        <w:r>
+          <w:rPr>
+            <w:noProof/>
+          </w:rPr>
+          <w:t>5</w:t>
+        </w:r>
+      </w:fldSimple>
+      <w:r>
+        <w:t xml:space="preserve"> Г</w:t>
+      </w:r>
+      <w:r>
+        <w:t xml:space="preserve">истограмма решения, полученного с помощь </w:t>
       </w:r>
       <w:proofErr w:type="spellStart"/>
       <w:r>
-        <w:rPr>
-          <w:lang w:val="en-US"/>
-        </w:rPr>
         <w:t>tolsolvty</w:t>
       </w:r>
       <w:proofErr w:type="spellEnd"/>
@@ -4156,12 +4088,12 @@
       <w:pPr>
         <w:pStyle w:val="3"/>
       </w:pPr>
-      <w:bookmarkStart w:id="28" w:name="_Toc26578105"/>
+      <w:bookmarkStart w:id="27" w:name="_Toc26618670"/>
       <w:r>
         <w:lastRenderedPageBreak/>
         <w:t>Оценка числа обусловленности интервальной матрицы А</w:t>
       </w:r>
-      <w:bookmarkEnd w:id="28"/>
+      <w:bookmarkEnd w:id="27"/>
     </w:p>
     <w:p>
       <w:r>
@@ -4194,28 +4126,23 @@
       </w:r>
     </w:p>
     <w:p>
-      <w:pPr>
-        <w:pStyle w:val="3"/>
-      </w:pPr>
-      <w:bookmarkStart w:id="29" w:name="_Toc26578106"/>
-      <w:r>
-        <w:t xml:space="preserve">Оценка вариабельности </w:t>
-      </w:r>
-      <w:r>
-        <w:rPr>
-          <w:lang w:val="en-US"/>
-        </w:rPr>
-        <w:t>IVE</w:t>
-      </w:r>
-      <w:bookmarkEnd w:id="29"/>
-    </w:p>
-    <w:p>
+      <w:r>
+        <w:t>Рассмотрим значения оценки числа обусловленности для разного кол-ва повторений</w:t>
+      </w:r>
+      <w:r>
+        <w:t xml:space="preserve"> про постоянном радиусе элементов 10%</w:t>
+      </w:r>
+    </w:p>
+    <w:p>
+      <w:pPr>
+        <w:keepNext/>
+      </w:pPr>
       <w:r>
         <w:drawing>
-          <wp:inline distT="0" distB="0" distL="0" distR="0" wp14:anchorId="49C3F32E" wp14:editId="40DF4799">
-            <wp:extent cx="4448796" cy="562053"/>
-            <wp:effectExtent l="0" t="0" r="9525" b="9525"/>
-            <wp:docPr id="6" name="Рисунок 6"/>
+          <wp:inline distT="0" distB="0" distL="0" distR="0" wp14:anchorId="3CBD2FF7" wp14:editId="50A3FEB3">
+            <wp:extent cx="4534533" cy="1886213"/>
+            <wp:effectExtent l="0" t="0" r="0" b="0"/>
+            <wp:docPr id="11" name="Рисунок 11"/>
             <wp:cNvGraphicFramePr>
               <a:graphicFrameLocks xmlns:a="http://schemas.openxmlformats.org/drawingml/2006/main" noChangeAspect="1"/>
             </wp:cNvGraphicFramePr>
@@ -4235,6 +4162,161 @@
                   <pic:spPr>
                     <a:xfrm>
                       <a:off x="0" y="0"/>
+                      <a:ext cx="4534533" cy="1886213"/>
+                    </a:xfrm>
+                    <a:prstGeom prst="rect">
+                      <a:avLst/>
+                    </a:prstGeom>
+                  </pic:spPr>
+                </pic:pic>
+              </a:graphicData>
+            </a:graphic>
+          </wp:inline>
+        </w:drawing>
+      </w:r>
+    </w:p>
+    <w:p>
+      <w:pPr>
+        <w:pStyle w:val="af4"/>
+      </w:pPr>
+      <w:r>
+        <w:t xml:space="preserve">Рисунок </w:t>
+      </w:r>
+      <w:fldSimple w:instr=" SEQ Рисунок \* ARABIC ">
+        <w:r>
+          <w:rPr>
+            <w:noProof/>
+          </w:rPr>
+          <w:t>6</w:t>
+        </w:r>
+      </w:fldSimple>
+      <w:r>
+        <w:t xml:space="preserve"> значение числа обусловленности при изменении числа итераций</w:t>
+      </w:r>
+    </w:p>
+    <w:p>
+      <w:r>
+        <w:t xml:space="preserve">Рассмотрим </w:t>
+      </w:r>
+      <w:r>
+        <w:t>значения оценки числа обусловленности для разн</w:t>
+      </w:r>
+      <w:r>
+        <w:t>ых радиусов элементов А</w:t>
+      </w:r>
+      <w:r>
+        <w:t xml:space="preserve"> при постоянном числе итераций равным 100</w:t>
+      </w:r>
+    </w:p>
+    <w:p>
+      <w:pPr>
+        <w:keepNext/>
+      </w:pPr>
+      <w:r>
+        <w:drawing>
+          <wp:inline distT="0" distB="0" distL="0" distR="0" wp14:anchorId="6E462285" wp14:editId="13930845">
+            <wp:extent cx="4591691" cy="1562318"/>
+            <wp:effectExtent l="0" t="0" r="0" b="0"/>
+            <wp:docPr id="10" name="Рисунок 10"/>
+            <wp:cNvGraphicFramePr>
+              <a:graphicFrameLocks xmlns:a="http://schemas.openxmlformats.org/drawingml/2006/main" noChangeAspect="1"/>
+            </wp:cNvGraphicFramePr>
+            <a:graphic xmlns:a="http://schemas.openxmlformats.org/drawingml/2006/main">
+              <a:graphicData uri="http://schemas.openxmlformats.org/drawingml/2006/picture">
+                <pic:pic xmlns:pic="http://schemas.openxmlformats.org/drawingml/2006/picture">
+                  <pic:nvPicPr>
+                    <pic:cNvPr id="1" name=""/>
+                    <pic:cNvPicPr/>
+                  </pic:nvPicPr>
+                  <pic:blipFill>
+                    <a:blip r:embed="rId14"/>
+                    <a:stretch>
+                      <a:fillRect/>
+                    </a:stretch>
+                  </pic:blipFill>
+                  <pic:spPr>
+                    <a:xfrm>
+                      <a:off x="0" y="0"/>
+                      <a:ext cx="4591691" cy="1562318"/>
+                    </a:xfrm>
+                    <a:prstGeom prst="rect">
+                      <a:avLst/>
+                    </a:prstGeom>
+                  </pic:spPr>
+                </pic:pic>
+              </a:graphicData>
+            </a:graphic>
+          </wp:inline>
+        </w:drawing>
+      </w:r>
+      <w:bookmarkStart w:id="28" w:name="_GoBack"/>
+      <w:bookmarkEnd w:id="28"/>
+    </w:p>
+    <w:p>
+      <w:pPr>
+        <w:pStyle w:val="af4"/>
+      </w:pPr>
+      <w:r>
+        <w:t xml:space="preserve">Рисунок </w:t>
+      </w:r>
+      <w:fldSimple w:instr=" SEQ Рисунок \* ARABIC ">
+        <w:r>
+          <w:rPr>
+            <w:noProof/>
+          </w:rPr>
+          <w:t>7</w:t>
+        </w:r>
+      </w:fldSimple>
+      <w:r>
+        <w:t xml:space="preserve"> значение числа обусловленности при изменении радиуса элементов</w:t>
+      </w:r>
+    </w:p>
+    <w:p>
+      <w:pPr>
+        <w:pStyle w:val="3"/>
+      </w:pPr>
+      <w:bookmarkStart w:id="29" w:name="_Toc26618671"/>
+      <w:r>
+        <w:t xml:space="preserve">Оценка вариабельности </w:t>
+      </w:r>
+      <w:r>
+        <w:rPr>
+          <w:lang w:val="en-US"/>
+        </w:rPr>
+        <w:t>IVE</w:t>
+      </w:r>
+      <w:bookmarkEnd w:id="29"/>
+    </w:p>
+    <w:p>
+      <w:r>
+        <w:rPr>
+          <w:noProof/>
+          <w:lang w:eastAsia="ru-RU"/>
+        </w:rPr>
+        <w:drawing>
+          <wp:inline distT="0" distB="0" distL="0" distR="0" wp14:anchorId="49C3F32E" wp14:editId="40DF4799">
+            <wp:extent cx="4448796" cy="562053"/>
+            <wp:effectExtent l="0" t="0" r="9525" b="9525"/>
+            <wp:docPr id="6" name="Рисунок 6"/>
+            <wp:cNvGraphicFramePr>
+              <a:graphicFrameLocks xmlns:a="http://schemas.openxmlformats.org/drawingml/2006/main" noChangeAspect="1"/>
+            </wp:cNvGraphicFramePr>
+            <a:graphic xmlns:a="http://schemas.openxmlformats.org/drawingml/2006/main">
+              <a:graphicData uri="http://schemas.openxmlformats.org/drawingml/2006/picture">
+                <pic:pic xmlns:pic="http://schemas.openxmlformats.org/drawingml/2006/picture">
+                  <pic:nvPicPr>
+                    <pic:cNvPr id="1" name=""/>
+                    <pic:cNvPicPr/>
+                  </pic:nvPicPr>
+                  <pic:blipFill>
+                    <a:blip r:embed="rId15"/>
+                    <a:stretch>
+                      <a:fillRect/>
+                    </a:stretch>
+                  </pic:blipFill>
+                  <pic:spPr>
+                    <a:xfrm>
+                      <a:off x="0" y="0"/>
                       <a:ext cx="4448796" cy="562053"/>
                     </a:xfrm>
                     <a:prstGeom prst="rect">
@@ -4266,13 +4348,17 @@
         <w:r>
           <w:rPr>
             <w:rStyle w:val="a6"/>
-            <w:lang w:val="en-US"/>
           </w:rPr>
           <w:t>[6]</w:t>
         </w:r>
       </w:hyperlink>
     </w:p>
     <w:p>
+      <w:pPr>
+        <w:rPr>
+          <w:rFonts w:eastAsiaTheme="minorEastAsia"/>
+        </w:rPr>
+      </w:pPr>
       <w:r>
         <w:t>Т.к.</w:t>
       </w:r>
@@ -4354,16 +4440,7 @@
           <w:rPr>
             <w:rFonts w:ascii="Cambria Math" w:eastAsiaTheme="minorEastAsia" w:hAnsi="Cambria Math"/>
           </w:rPr>
-          <m:t>=</m:t>
-        </m:r>
-        <m:r>
-          <m:rPr>
-            <m:sty m:val="p"/>
-          </m:rPr>
-          <w:rPr>
-            <w:rFonts w:ascii="Cambria Math" w:eastAsiaTheme="minorEastAsia" w:hAnsi="Cambria Math"/>
-          </w:rPr>
-          <m:t>0</m:t>
+          <m:t>=0</m:t>
         </m:r>
       </m:oMath>
     </w:p>
@@ -4371,7 +4448,7 @@
       <w:pPr>
         <w:pStyle w:val="2"/>
       </w:pPr>
-      <w:bookmarkStart w:id="30" w:name="_Toc26578107"/>
+      <w:bookmarkStart w:id="30" w:name="_Toc26618672"/>
       <w:r>
         <w:t>Обсуждение</w:t>
       </w:r>
@@ -4445,14 +4522,7 @@
             <w:rFonts w:ascii="Cambria Math" w:hAnsi="Cambria Math"/>
             <w:lang w:eastAsia="ar-SA"/>
           </w:rPr>
-          <m:t>(</m:t>
-        </m:r>
-        <m:r>
-          <w:rPr>
-            <w:rFonts w:ascii="Cambria Math" w:hAnsi="Cambria Math"/>
-            <w:lang w:eastAsia="ar-SA"/>
-          </w:rPr>
-          <m:t>cond</m:t>
+          <m:t>(cond</m:t>
         </m:r>
         <m:d>
           <m:dPr>
@@ -4505,7 +4575,7 @@
           <m:sSupPr>
             <m:ctrlPr>
               <w:rPr>
-                <w:rFonts w:ascii="Cambria Math"/>
+                <w:rFonts w:ascii="Cambria Math" w:hAnsi="Cambria Math"/>
                 <w:lang w:eastAsia="ar-SA"/>
               </w:rPr>
             </m:ctrlPr>
@@ -4760,7 +4830,7 @@
           <m:sSupPr>
             <m:ctrlPr>
               <w:rPr>
-                <w:rFonts w:ascii="Cambria Math"/>
+                <w:rFonts w:ascii="Cambria Math" w:hAnsi="Cambria Math"/>
                 <w:lang w:eastAsia="ar-SA"/>
               </w:rPr>
             </m:ctrlPr>
@@ -4938,6 +5008,7 @@
         <w:rPr>
           <w:lang w:eastAsia="ar-SA"/>
         </w:rPr>
+        <w:lastRenderedPageBreak/>
         <w:t xml:space="preserve">Вторым методом ИСЛАУ решение получено, но при этом сильно ослаблены условия на </w:t>
       </w:r>
       <w:r>
@@ -4971,15 +5042,11 @@
     <w:p>
       <w:pPr>
         <w:rPr>
-          <w:rFonts w:eastAsiaTheme="minorEastAsia"/>
-          <w:i/>
-          <w:lang w:eastAsia="ar-SA"/>
-        </w:rPr>
-      </w:pPr>
-      <w:r>
-        <w:rPr>
-          <w:rFonts w:eastAsiaTheme="minorEastAsia"/>
-          <w:i/>
+          <w:lang w:eastAsia="ar-SA"/>
+        </w:rPr>
+      </w:pPr>
+      <w:r>
+        <w:rPr>
           <w:lang w:eastAsia="ar-SA"/>
         </w:rPr>
         <w:br w:type="page"/>
@@ -4987,11 +5054,17 @@
     </w:p>
     <w:p>
       <w:pPr>
+        <w:rPr>
+          <w:lang w:eastAsia="ar-SA"/>
+        </w:rPr>
+      </w:pPr>
+    </w:p>
+    <w:p>
+      <w:pPr>
         <w:pStyle w:val="2"/>
       </w:pPr>
-      <w:bookmarkStart w:id="31" w:name="_Toc26578108"/>
-      <w:r>
-        <w:lastRenderedPageBreak/>
+      <w:bookmarkStart w:id="31" w:name="_Toc26618673"/>
+      <w:r>
         <w:t>Литература</w:t>
       </w:r>
       <w:bookmarkEnd w:id="31"/>
@@ -5030,7 +5103,7 @@
         <w:br/>
         <w:t xml:space="preserve">Режим доступа: </w:t>
       </w:r>
-      <w:hyperlink r:id="rId14" w:history="1">
+      <w:hyperlink r:id="rId16" w:history="1">
         <w:r>
           <w:rPr>
             <w:rStyle w:val="a6"/>
@@ -5107,7 +5180,7 @@
       <w:r>
         <w:t xml:space="preserve">Режим доступа: </w:t>
       </w:r>
-      <w:hyperlink r:id="rId15" w:history="1">
+      <w:hyperlink r:id="rId17" w:history="1">
         <w:r>
           <w:rPr>
             <w:rStyle w:val="a6"/>
@@ -5155,7 +5228,7 @@
       <w:r>
         <w:t xml:space="preserve">Режим доступа: </w:t>
       </w:r>
-      <w:hyperlink r:id="rId16" w:history="1">
+      <w:hyperlink r:id="rId18" w:history="1">
         <w:r>
           <w:rPr>
             <w:rStyle w:val="a6"/>
@@ -5198,7 +5271,7 @@
       <w:r>
         <w:t xml:space="preserve">Режим доступа: </w:t>
       </w:r>
-      <w:hyperlink r:id="rId17" w:history="1">
+      <w:hyperlink r:id="rId19" w:history="1">
         <w:r>
           <w:rPr>
             <w:rStyle w:val="a6"/>
@@ -5246,7 +5319,7 @@
       <w:r>
         <w:t xml:space="preserve">Режим доступа: </w:t>
       </w:r>
-      <w:hyperlink r:id="rId18" w:history="1">
+      <w:hyperlink r:id="rId20" w:history="1">
         <w:r>
           <w:rPr>
             <w:rStyle w:val="a6"/>
@@ -5275,13 +5348,7 @@
       <w:bookmarkStart w:id="37" w:name="ref6"/>
       <w:bookmarkEnd w:id="37"/>
       <w:r>
-        <w:t>«</w:t>
-      </w:r>
-      <w:r>
-        <w:t>О мере вариабельности оценки параметров в статистике интервальных данных</w:t>
-      </w:r>
-      <w:r>
-        <w:t>»</w:t>
+        <w:t>«О мере вариабельности оценки параметров в статистике интервальных данных»</w:t>
       </w:r>
       <w:r>
         <w:t xml:space="preserve"> </w:t>
@@ -5299,7 +5366,7 @@
         <w:br/>
         <w:t xml:space="preserve">Режим доступа: </w:t>
       </w:r>
-      <w:hyperlink r:id="rId19" w:history="1">
+      <w:hyperlink r:id="rId21" w:history="1">
         <w:r>
           <w:rPr>
             <w:rStyle w:val="a6"/>
@@ -5317,7 +5384,7 @@
           <w:numId w:val="0"/>
         </w:numPr>
       </w:pPr>
-      <w:bookmarkStart w:id="38" w:name="_Toc26578109"/>
+      <w:bookmarkStart w:id="38" w:name="_Toc26618674"/>
       <w:r>
         <w:t>Приложение</w:t>
       </w:r>
@@ -5330,7 +5397,7 @@
           <w:lang w:eastAsia="ar-SA"/>
         </w:rPr>
       </w:pPr>
-      <w:bookmarkStart w:id="39" w:name="_Toc26578110"/>
+      <w:bookmarkStart w:id="39" w:name="_Toc26618675"/>
       <w:r>
         <w:rPr>
           <w:lang w:eastAsia="ar-SA"/>
@@ -5392,7 +5459,7 @@
       <w:r>
         <w:t xml:space="preserve">Режим доступа: </w:t>
       </w:r>
-      <w:hyperlink r:id="rId20" w:history="1">
+      <w:hyperlink r:id="rId22" w:history="1">
         <w:r>
           <w:rPr>
             <w:rStyle w:val="a6"/>
@@ -5504,7 +5571,7 @@
       </w:r>
     </w:p>
     <w:sectPr>
-      <w:footerReference w:type="default" r:id="rId21"/>
+      <w:footerReference w:type="default" r:id="rId23"/>
       <w:pgSz w:w="11906" w:h="16838"/>
       <w:pgMar w:top="720" w:right="720" w:bottom="720" w:left="720" w:header="709" w:footer="709" w:gutter="0"/>
       <w:cols w:space="708"/>
@@ -5570,7 +5637,7 @@
           <w:rPr>
             <w:noProof/>
           </w:rPr>
-          <w:t>8</w:t>
+          <w:t>6</w:t>
         </w:r>
         <w:r>
           <w:fldChar w:fldCharType="end"/>
@@ -8892,558 +8959,6 @@
 </w:styles>
 </file>
 
-<file path=word/glossary/document.xml><?xml version="1.0" encoding="utf-8"?>
-<w:glossaryDocument xmlns:wpc="http://schemas.microsoft.com/office/word/2010/wordprocessingCanvas" xmlns:cx="http://schemas.microsoft.com/office/drawing/2014/chartex" xmlns:cx1="http://schemas.microsoft.com/office/drawing/2015/9/8/chartex" xmlns:mc="http://schemas.openxmlformats.org/markup-compatibility/2006" xmlns:o="urn:schemas-microsoft-com:office:office" xmlns:r="http://schemas.openxmlformats.org/officeDocument/2006/relationships" xmlns:m="http://schemas.openxmlformats.org/officeDocument/2006/math" xmlns:v="urn:schemas-microsoft-com:vml" xmlns:wp14="http://schemas.microsoft.com/office/word/2010/wordprocessingDrawing" xmlns:wp="http://schemas.openxmlformats.org/drawingml/2006/wordprocessingDrawing" xmlns:w10="urn:schemas-microsoft-com:office:word" xmlns:w="http://schemas.openxmlformats.org/wordprocessingml/2006/main" xmlns:w14="http://schemas.microsoft.com/office/word/2010/wordml" xmlns:w15="http://schemas.microsoft.com/office/word/2012/wordml" xmlns:w16se="http://schemas.microsoft.com/office/word/2015/wordml/symex" xmlns:wpg="http://schemas.microsoft.com/office/word/2010/wordprocessingGroup" xmlns:wpi="http://schemas.microsoft.com/office/word/2010/wordprocessingInk" xmlns:wne="http://schemas.microsoft.com/office/word/2006/wordml" xmlns:wps="http://schemas.microsoft.com/office/word/2010/wordprocessingShape" mc:Ignorable="w14 w15 w16se wp14"/>
-</file>
-
-<file path=word/glossary/fontTable.xml><?xml version="1.0" encoding="utf-8"?>
-<w:fonts xmlns:mc="http://schemas.openxmlformats.org/markup-compatibility/2006" xmlns:r="http://schemas.openxmlformats.org/officeDocument/2006/relationships" xmlns:w="http://schemas.openxmlformats.org/wordprocessingml/2006/main" xmlns:w14="http://schemas.microsoft.com/office/word/2010/wordml" xmlns:w15="http://schemas.microsoft.com/office/word/2012/wordml" xmlns:w16se="http://schemas.microsoft.com/office/word/2015/wordml/symex" mc:Ignorable="w14 w15 w16se">
-  <w:font w:name="Symbol">
-    <w:panose1 w:val="05050102010706020507"/>
-    <w:charset w:val="02"/>
-    <w:family w:val="roman"/>
-    <w:pitch w:val="variable"/>
-    <w:sig w:usb0="00000000" w:usb1="10000000" w:usb2="00000000" w:usb3="00000000" w:csb0="80000000" w:csb1="00000000"/>
-  </w:font>
-  <w:font w:name="Times New Roman">
-    <w:panose1 w:val="02020603050405020304"/>
-    <w:charset w:val="CC"/>
-    <w:family w:val="roman"/>
-    <w:pitch w:val="variable"/>
-    <w:sig w:usb0="E0002EFF" w:usb1="C000785B" w:usb2="00000009" w:usb3="00000000" w:csb0="000001FF" w:csb1="00000000"/>
-  </w:font>
-  <w:font w:name="Courier New">
-    <w:panose1 w:val="02070309020205020404"/>
-    <w:charset w:val="CC"/>
-    <w:family w:val="modern"/>
-    <w:pitch w:val="fixed"/>
-    <w:sig w:usb0="E0002EFF" w:usb1="C0007843" w:usb2="00000009" w:usb3="00000000" w:csb0="000001FF" w:csb1="00000000"/>
-  </w:font>
-  <w:font w:name="Wingdings">
-    <w:panose1 w:val="05000000000000000000"/>
-    <w:charset w:val="02"/>
-    <w:family w:val="auto"/>
-    <w:pitch w:val="variable"/>
-    <w:sig w:usb0="00000000" w:usb1="10000000" w:usb2="00000000" w:usb3="00000000" w:csb0="80000000" w:csb1="00000000"/>
-  </w:font>
-  <w:font w:name="Calibri">
-    <w:panose1 w:val="020F0502020204030204"/>
-    <w:charset w:val="CC"/>
-    <w:family w:val="swiss"/>
-    <w:pitch w:val="variable"/>
-    <w:sig w:usb0="E4002EFF" w:usb1="C000247B" w:usb2="00000009" w:usb3="00000000" w:csb0="000001FF" w:csb1="00000000"/>
-  </w:font>
-  <w:font w:name="Arial">
-    <w:panose1 w:val="020B0604020202020204"/>
-    <w:charset w:val="CC"/>
-    <w:family w:val="swiss"/>
-    <w:pitch w:val="variable"/>
-    <w:sig w:usb0="E0002EFF" w:usb1="C000785B" w:usb2="00000009" w:usb3="00000000" w:csb0="000001FF" w:csb1="00000000"/>
-  </w:font>
-  <w:font w:name="Calibri Light">
-    <w:panose1 w:val="020F0302020204030204"/>
-    <w:charset w:val="CC"/>
-    <w:family w:val="swiss"/>
-    <w:pitch w:val="variable"/>
-    <w:sig w:usb0="E4002EFF" w:usb1="C000247B" w:usb2="00000009" w:usb3="00000000" w:csb0="000001FF" w:csb1="00000000"/>
-  </w:font>
-  <w:font w:name="Segoe UI">
-    <w:panose1 w:val="020B0502040204020203"/>
-    <w:charset w:val="CC"/>
-    <w:family w:val="swiss"/>
-    <w:pitch w:val="variable"/>
-    <w:sig w:usb0="E4002EFF" w:usb1="C000E47F" w:usb2="00000009" w:usb3="00000000" w:csb0="000001FF" w:csb1="00000000"/>
-  </w:font>
-  <w:font w:name="Cambria Math">
-    <w:panose1 w:val="02040503050406030204"/>
-    <w:charset w:val="CC"/>
-    <w:family w:val="roman"/>
-    <w:pitch w:val="variable"/>
-    <w:sig w:usb0="E00006FF" w:usb1="420024FF" w:usb2="02000000" w:usb3="00000000" w:csb0="0000019F" w:csb1="00000000"/>
-  </w:font>
-</w:fonts>
-</file>
-
-<file path=word/glossary/settings.xml><?xml version="1.0" encoding="utf-8"?>
-<w:settings xmlns:mc="http://schemas.openxmlformats.org/markup-compatibility/2006" xmlns:o="urn:schemas-microsoft-com:office:office" xmlns:r="http://schemas.openxmlformats.org/officeDocument/2006/relationships" xmlns:m="http://schemas.openxmlformats.org/officeDocument/2006/math" xmlns:v="urn:schemas-microsoft-com:vml" xmlns:w10="urn:schemas-microsoft-com:office:word" xmlns:w="http://schemas.openxmlformats.org/wordprocessingml/2006/main" xmlns:w14="http://schemas.microsoft.com/office/word/2010/wordml" xmlns:w15="http://schemas.microsoft.com/office/word/2012/wordml" xmlns:w16se="http://schemas.microsoft.com/office/word/2015/wordml/symex" xmlns:sl="http://schemas.openxmlformats.org/schemaLibrary/2006/main" mc:Ignorable="w14 w15 w16se">
-  <w:view w:val="normal"/>
-  <w:defaultTabStop w:val="708"/>
-  <w:characterSpacingControl w:val="doNotCompress"/>
-  <w:compat>
-    <w:useFELayout/>
-    <w:compatSetting w:name="compatibilityMode" w:uri="http://schemas.microsoft.com/office/word" w:val="15"/>
-    <w:compatSetting w:name="overrideTableStyleFontSizeAndJustification" w:uri="http://schemas.microsoft.com/office/word" w:val="1"/>
-    <w:compatSetting w:name="enableOpenTypeFeatures" w:uri="http://schemas.microsoft.com/office/word" w:val="1"/>
-    <w:compatSetting w:name="doNotFlipMirrorIndents" w:uri="http://schemas.microsoft.com/office/word" w:val="1"/>
-    <w:compatSetting w:name="differentiateMultirowTableHeaders" w:uri="http://schemas.microsoft.com/office/word" w:val="1"/>
-  </w:compat>
-  <w:rsids>
-    <w:rsidRoot w:val="003345D1"/>
-    <w:rsid w:val="003345D1"/>
-    <w:rsid w:val="006C0998"/>
-  </w:rsids>
-  <m:mathPr>
-    <m:mathFont m:val="Cambria Math"/>
-    <m:brkBin m:val="before"/>
-    <m:brkBinSub m:val="--"/>
-    <m:smallFrac m:val="0"/>
-    <m:dispDef/>
-    <m:lMargin m:val="0"/>
-    <m:rMargin m:val="0"/>
-    <m:defJc m:val="centerGroup"/>
-    <m:wrapIndent m:val="1440"/>
-    <m:intLim m:val="subSup"/>
-    <m:naryLim m:val="undOvr"/>
-  </m:mathPr>
-  <w:themeFontLang w:val="ru-RU"/>
-  <w:clrSchemeMapping w:bg1="light1" w:t1="dark1" w:bg2="light2" w:t2="dark2" w:accent1="accent1" w:accent2="accent2" w:accent3="accent3" w:accent4="accent4" w:accent5="accent5" w:accent6="accent6" w:hyperlink="hyperlink" w:followedHyperlink="followedHyperlink"/>
-  <w:decimalSymbol w:val=","/>
-  <w:listSeparator w:val=";"/>
-  <w15:chartTrackingRefBased/>
-</w:settings>
-</file>
-
-<file path=word/glossary/styles.xml><?xml version="1.0" encoding="utf-8"?>
-<w:styles xmlns:mc="http://schemas.openxmlformats.org/markup-compatibility/2006" xmlns:r="http://schemas.openxmlformats.org/officeDocument/2006/relationships" xmlns:w="http://schemas.openxmlformats.org/wordprocessingml/2006/main" xmlns:w14="http://schemas.microsoft.com/office/word/2010/wordml" xmlns:w15="http://schemas.microsoft.com/office/word/2012/wordml" xmlns:w16se="http://schemas.microsoft.com/office/word/2015/wordml/symex" mc:Ignorable="w14 w15 w16se">
-  <w:docDefaults>
-    <w:rPrDefault>
-      <w:rPr>
-        <w:rFonts w:asciiTheme="minorHAnsi" w:eastAsiaTheme="minorEastAsia" w:hAnsiTheme="minorHAnsi" w:cstheme="minorBidi"/>
-        <w:sz w:val="22"/>
-        <w:szCs w:val="22"/>
-        <w:lang w:val="ru-RU" w:eastAsia="ru-RU" w:bidi="ar-SA"/>
-      </w:rPr>
-    </w:rPrDefault>
-    <w:pPrDefault>
-      <w:pPr>
-        <w:spacing w:after="160" w:line="259" w:lineRule="auto"/>
-      </w:pPr>
-    </w:pPrDefault>
-  </w:docDefaults>
-  <w:latentStyles w:defLockedState="0" w:defUIPriority="99" w:defSemiHidden="0" w:defUnhideWhenUsed="0" w:defQFormat="0" w:count="371">
-    <w:lsdException w:name="Normal" w:uiPriority="0" w:qFormat="1"/>
-    <w:lsdException w:name="heading 1" w:uiPriority="9" w:qFormat="1"/>
-    <w:lsdException w:name="heading 2" w:semiHidden="1" w:uiPriority="9" w:unhideWhenUsed="1" w:qFormat="1"/>
-    <w:lsdException w:name="heading 3" w:semiHidden="1" w:uiPriority="9" w:unhideWhenUsed="1" w:qFormat="1"/>
-    <w:lsdException w:name="heading 4" w:semiHidden="1" w:uiPriority="9" w:unhideWhenUsed="1" w:qFormat="1"/>
-    <w:lsdException w:name="heading 5" w:semiHidden="1" w:uiPriority="9" w:unhideWhenUsed="1" w:qFormat="1"/>
-    <w:lsdException w:name="heading 6" w:semiHidden="1" w:uiPriority="9" w:unhideWhenUsed="1" w:qFormat="1"/>
-    <w:lsdException w:name="heading 7" w:semiHidden="1" w:uiPriority="9" w:unhideWhenUsed="1" w:qFormat="1"/>
-    <w:lsdException w:name="heading 8" w:semiHidden="1" w:uiPriority="9" w:unhideWhenUsed="1" w:qFormat="1"/>
-    <w:lsdException w:name="heading 9" w:semiHidden="1" w:uiPriority="9" w:unhideWhenUsed="1" w:qFormat="1"/>
-    <w:lsdException w:name="index 1" w:semiHidden="1" w:unhideWhenUsed="1"/>
-    <w:lsdException w:name="index 2" w:semiHidden="1" w:unhideWhenUsed="1"/>
-    <w:lsdException w:name="index 3" w:semiHidden="1" w:unhideWhenUsed="1"/>
-    <w:lsdException w:name="index 4" w:semiHidden="1" w:unhideWhenUsed="1"/>
-    <w:lsdException w:name="index 5" w:semiHidden="1" w:unhideWhenUsed="1"/>
-    <w:lsdException w:name="index 6" w:semiHidden="1" w:unhideWhenUsed="1"/>
-    <w:lsdException w:name="index 7" w:semiHidden="1" w:unhideWhenUsed="1"/>
-    <w:lsdException w:name="index 8" w:semiHidden="1" w:unhideWhenUsed="1"/>
-    <w:lsdException w:name="index 9" w:semiHidden="1" w:unhideWhenUsed="1"/>
-    <w:lsdException w:name="toc 1" w:semiHidden="1" w:uiPriority="39" w:unhideWhenUsed="1"/>
-    <w:lsdException w:name="toc 2" w:semiHidden="1" w:uiPriority="39" w:unhideWhenUsed="1"/>
-    <w:lsdException w:name="toc 3" w:semiHidden="1" w:uiPriority="39" w:unhideWhenUsed="1"/>
-    <w:lsdException w:name="toc 4" w:semiHidden="1" w:uiPriority="39" w:unhideWhenUsed="1"/>
-    <w:lsdException w:name="toc 5" w:semiHidden="1" w:uiPriority="39" w:unhideWhenUsed="1"/>
-    <w:lsdException w:name="toc 6" w:semiHidden="1" w:uiPriority="39" w:unhideWhenUsed="1"/>
-    <w:lsdException w:name="toc 7" w:semiHidden="1" w:uiPriority="39" w:unhideWhenUsed="1"/>
-    <w:lsdException w:name="toc 8" w:semiHidden="1" w:uiPriority="39" w:unhideWhenUsed="1"/>
-    <w:lsdException w:name="toc 9" w:semiHidden="1" w:uiPriority="39" w:unhideWhenUsed="1"/>
-    <w:lsdException w:name="Normal Indent" w:semiHidden="1" w:unhideWhenUsed="1"/>
-    <w:lsdException w:name="footnote text" w:semiHidden="1" w:unhideWhenUsed="1"/>
-    <w:lsdException w:name="annotation text" w:semiHidden="1" w:unhideWhenUsed="1"/>
-    <w:lsdException w:name="header" w:semiHidden="1" w:unhideWhenUsed="1"/>
-    <w:lsdException w:name="footer" w:semiHidden="1" w:unhideWhenUsed="1"/>
-    <w:lsdException w:name="index heading" w:semiHidden="1" w:unhideWhenUsed="1"/>
-    <w:lsdException w:name="caption" w:semiHidden="1" w:uiPriority="35" w:unhideWhenUsed="1" w:qFormat="1"/>
-    <w:lsdException w:name="table of figures" w:semiHidden="1" w:unhideWhenUsed="1"/>
-    <w:lsdException w:name="envelope address" w:semiHidden="1" w:unhideWhenUsed="1"/>
-    <w:lsdException w:name="envelope return" w:semiHidden="1" w:unhideWhenUsed="1"/>
-    <w:lsdException w:name="footnote reference" w:semiHidden="1" w:unhideWhenUsed="1"/>
-    <w:lsdException w:name="annotation reference" w:semiHidden="1" w:unhideWhenUsed="1"/>
-    <w:lsdException w:name="line number" w:semiHidden="1" w:unhideWhenUsed="1"/>
-    <w:lsdException w:name="page number" w:semiHidden="1" w:unhideWhenUsed="1"/>
-    <w:lsdException w:name="endnote reference" w:semiHidden="1" w:unhideWhenUsed="1"/>
-    <w:lsdException w:name="endnote text" w:semiHidden="1" w:unhideWhenUsed="1"/>
-    <w:lsdException w:name="table of authorities" w:semiHidden="1" w:unhideWhenUsed="1"/>
-    <w:lsdException w:name="macro" w:semiHidden="1" w:unhideWhenUsed="1"/>
-    <w:lsdException w:name="toa heading" w:semiHidden="1" w:unhideWhenUsed="1"/>
-    <w:lsdException w:name="List" w:semiHidden="1" w:unhideWhenUsed="1"/>
-    <w:lsdException w:name="List Bullet" w:semiHidden="1" w:unhideWhenUsed="1"/>
-    <w:lsdException w:name="List Number" w:semiHidden="1" w:unhideWhenUsed="1"/>
-    <w:lsdException w:name="List 2" w:semiHidden="1" w:unhideWhenUsed="1"/>
-    <w:lsdException w:name="List 3" w:semiHidden="1" w:unhideWhenUsed="1"/>
-    <w:lsdException w:name="List 4" w:semiHidden="1" w:unhideWhenUsed="1"/>
-    <w:lsdException w:name="List 5" w:semiHidden="1" w:unhideWhenUsed="1"/>
-    <w:lsdException w:name="List Bullet 2" w:semiHidden="1" w:unhideWhenUsed="1"/>
-    <w:lsdException w:name="List Bullet 3" w:semiHidden="1" w:unhideWhenUsed="1"/>
-    <w:lsdException w:name="List Bullet 4" w:semiHidden="1" w:unhideWhenUsed="1"/>
-    <w:lsdException w:name="List Bullet 5" w:semiHidden="1" w:unhideWhenUsed="1"/>
-    <w:lsdException w:name="List Number 2" w:semiHidden="1" w:unhideWhenUsed="1"/>
-    <w:lsdException w:name="List Number 3" w:semiHidden="1" w:unhideWhenUsed="1"/>
-    <w:lsdException w:name="List Number 4" w:semiHidden="1" w:unhideWhenUsed="1"/>
-    <w:lsdException w:name="List Number 5" w:semiHidden="1" w:unhideWhenUsed="1"/>
-    <w:lsdException w:name="Title" w:uiPriority="10" w:qFormat="1"/>
-    <w:lsdException w:name="Closing" w:semiHidden="1" w:unhideWhenUsed="1"/>
-    <w:lsdException w:name="Signature" w:semiHidden="1" w:unhideWhenUsed="1"/>
-    <w:lsdException w:name="Default Paragraph Font" w:semiHidden="1" w:uiPriority="1" w:unhideWhenUsed="1"/>
-    <w:lsdException w:name="Body Text" w:semiHidden="1" w:unhideWhenUsed="1"/>
-    <w:lsdException w:name="Body Text Indent" w:semiHidden="1" w:unhideWhenUsed="1"/>
-    <w:lsdException w:name="List Continue" w:semiHidden="1" w:unhideWhenUsed="1"/>
-    <w:lsdException w:name="List Continue 2" w:semiHidden="1" w:unhideWhenUsed="1"/>
-    <w:lsdException w:name="List Continue 3" w:semiHidden="1" w:unhideWhenUsed="1"/>
-    <w:lsdException w:name="List Continue 4" w:semiHidden="1" w:unhideWhenUsed="1"/>
-    <w:lsdException w:name="List Continue 5" w:semiHidden="1" w:unhideWhenUsed="1"/>
-    <w:lsdException w:name="Message Header" w:semiHidden="1" w:unhideWhenUsed="1"/>
-    <w:lsdException w:name="Subtitle" w:uiPriority="11" w:qFormat="1"/>
-    <w:lsdException w:name="Salutation" w:semiHidden="1" w:unhideWhenUsed="1"/>
-    <w:lsdException w:name="Date" w:semiHidden="1" w:unhideWhenUsed="1"/>
-    <w:lsdException w:name="Body Text First Indent" w:semiHidden="1" w:unhideWhenUsed="1"/>
-    <w:lsdException w:name="Body Text First Indent 2" w:semiHidden="1" w:unhideWhenUsed="1"/>
-    <w:lsdException w:name="Note Heading" w:semiHidden="1" w:unhideWhenUsed="1"/>
-    <w:lsdException w:name="Body Text 2" w:semiHidden="1" w:unhideWhenUsed="1"/>
-    <w:lsdException w:name="Body Text 3" w:semiHidden="1" w:unhideWhenUsed="1"/>
-    <w:lsdException w:name="Body Text Indent 2" w:semiHidden="1" w:unhideWhenUsed="1"/>
-    <w:lsdException w:name="Body Text Indent 3" w:semiHidden="1" w:unhideWhenUsed="1"/>
-    <w:lsdException w:name="Block Text" w:semiHidden="1" w:unhideWhenUsed="1"/>
-    <w:lsdException w:name="Hyperlink" w:semiHidden="1" w:unhideWhenUsed="1"/>
-    <w:lsdException w:name="FollowedHyperlink" w:semiHidden="1" w:unhideWhenUsed="1"/>
-    <w:lsdException w:name="Strong" w:uiPriority="22" w:qFormat="1"/>
-    <w:lsdException w:name="Emphasis" w:uiPriority="20" w:qFormat="1"/>
-    <w:lsdException w:name="Document Map" w:semiHidden="1" w:unhideWhenUsed="1"/>
-    <w:lsdException w:name="Plain Text" w:semiHidden="1" w:unhideWhenUsed="1"/>
-    <w:lsdException w:name="E-mail Signature" w:semiHidden="1" w:unhideWhenUsed="1"/>
-    <w:lsdException w:name="HTML Top of Form" w:semiHidden="1" w:unhideWhenUsed="1"/>
-    <w:lsdException w:name="HTML Bottom of Form" w:semiHidden="1" w:unhideWhenUsed="1"/>
-    <w:lsdException w:name="Normal (Web)" w:semiHidden="1" w:unhideWhenUsed="1"/>
-    <w:lsdException w:name="HTML Acronym" w:semiHidden="1" w:unhideWhenUsed="1"/>
-    <w:lsdException w:name="HTML Address" w:semiHidden="1" w:unhideWhenUsed="1"/>
-    <w:lsdException w:name="HTML Cite" w:semiHidden="1" w:unhideWhenUsed="1"/>
-    <w:lsdException w:name="HTML Code" w:semiHidden="1" w:unhideWhenUsed="1"/>
-    <w:lsdException w:name="HTML Definition" w:semiHidden="1" w:unhideWhenUsed="1"/>
-    <w:lsdException w:name="HTML Keyboard" w:semiHidden="1" w:unhideWhenUsed="1"/>
-    <w:lsdException w:name="HTML Preformatted" w:semiHidden="1" w:unhideWhenUsed="1"/>
-    <w:lsdException w:name="HTML Sample" w:semiHidden="1" w:unhideWhenUsed="1"/>
-    <w:lsdException w:name="HTML Typewriter" w:semiHidden="1" w:unhideWhenUsed="1"/>
-    <w:lsdException w:name="HTML Variable" w:semiHidden="1" w:unhideWhenUsed="1"/>
-    <w:lsdException w:name="Normal Table" w:semiHidden="1" w:unhideWhenUsed="1"/>
-    <w:lsdException w:name="annotation subject" w:semiHidden="1" w:unhideWhenUsed="1"/>
-    <w:lsdException w:name="No List" w:semiHidden="1" w:unhideWhenUsed="1"/>
-    <w:lsdException w:name="Outline List 1" w:semiHidden="1" w:unhideWhenUsed="1"/>
-    <w:lsdException w:name="Outline List 2" w:semiHidden="1" w:unhideWhenUsed="1"/>
-    <w:lsdException w:name="Outline List 3" w:semiHidden="1" w:unhideWhenUsed="1"/>
-    <w:lsdException w:name="Table Simple 1" w:semiHidden="1" w:unhideWhenUsed="1"/>
-    <w:lsdException w:name="Table Simple 2" w:semiHidden="1" w:unhideWhenUsed="1"/>
-    <w:lsdException w:name="Table Simple 3" w:semiHidden="1" w:unhideWhenUsed="1"/>
-    <w:lsdException w:name="Table Classic 1" w:semiHidden="1" w:unhideWhenUsed="1"/>
-    <w:lsdException w:name="Table Classic 2" w:semiHidden="1" w:unhideWhenUsed="1"/>
-    <w:lsdException w:name="Table Classic 3" w:semiHidden="1" w:unhideWhenUsed="1"/>
-    <w:lsdException w:name="Table Classic 4" w:semiHidden="1" w:unhideWhenUsed="1"/>
-    <w:lsdException w:name="Table Colorful 1" w:semiHidden="1" w:unhideWhenUsed="1"/>
-    <w:lsdException w:name="Table Colorful 2" w:semiHidden="1" w:unhideWhenUsed="1"/>
-    <w:lsdException w:name="Table Colorful 3" w:semiHidden="1" w:unhideWhenUsed="1"/>
-    <w:lsdException w:name="Table Columns 1" w:semiHidden="1" w:unhideWhenUsed="1"/>
-    <w:lsdException w:name="Table Columns 2" w:semiHidden="1" w:unhideWhenUsed="1"/>
-    <w:lsdException w:name="Table Columns 3" w:semiHidden="1" w:unhideWhenUsed="1"/>
-    <w:lsdException w:name="Table Columns 4" w:semiHidden="1" w:unhideWhenUsed="1"/>
-    <w:lsdException w:name="Table Columns 5" w:semiHidden="1" w:unhideWhenUsed="1"/>
-    <w:lsdException w:name="Table Grid 1" w:semiHidden="1" w:unhideWhenUsed="1"/>
-    <w:lsdException w:name="Table Grid 2" w:semiHidden="1" w:unhideWhenUsed="1"/>
-    <w:lsdException w:name="Table Grid 3" w:semiHidden="1" w:unhideWhenUsed="1"/>
-    <w:lsdException w:name="Table Grid 4" w:semiHidden="1" w:unhideWhenUsed="1"/>
-    <w:lsdException w:name="Table Grid 5" w:semiHidden="1" w:unhideWhenUsed="1"/>
-    <w:lsdException w:name="Table Grid 6" w:semiHidden="1" w:unhideWhenUsed="1"/>
-    <w:lsdException w:name="Table Grid 7" w:semiHidden="1" w:unhideWhenUsed="1"/>
-    <w:lsdException w:name="Table Grid 8" w:semiHidden="1" w:unhideWhenUsed="1"/>
-    <w:lsdException w:name="Table List 1" w:semiHidden="1" w:unhideWhenUsed="1"/>
-    <w:lsdException w:name="Table List 2" w:semiHidden="1" w:unhideWhenUsed="1"/>
-    <w:lsdException w:name="Table List 3" w:semiHidden="1" w:unhideWhenUsed="1"/>
-    <w:lsdException w:name="Table List 4" w:semiHidden="1" w:unhideWhenUsed="1"/>
-    <w:lsdException w:name="Table List 5" w:semiHidden="1" w:unhideWhenUsed="1"/>
-    <w:lsdException w:name="Table List 6" w:semiHidden="1" w:unhideWhenUsed="1"/>
-    <w:lsdException w:name="Table List 7" w:semiHidden="1" w:unhideWhenUsed="1"/>
-    <w:lsdException w:name="Table List 8" w:semiHidden="1" w:unhideWhenUsed="1"/>
-    <w:lsdException w:name="Table 3D effects 1" w:semiHidden="1" w:unhideWhenUsed="1"/>
-    <w:lsdException w:name="Table 3D effects 2" w:semiHidden="1" w:unhideWhenUsed="1"/>
-    <w:lsdException w:name="Table 3D effects 3" w:semiHidden="1" w:unhideWhenUsed="1"/>
-    <w:lsdException w:name="Table Contemporary" w:semiHidden="1" w:unhideWhenUsed="1"/>
-    <w:lsdException w:name="Table Elegant" w:semiHidden="1" w:unhideWhenUsed="1"/>
-    <w:lsdException w:name="Table Professional" w:semiHidden="1" w:unhideWhenUsed="1"/>
-    <w:lsdException w:name="Table Subtle 1" w:semiHidden="1" w:unhideWhenUsed="1"/>
-    <w:lsdException w:name="Table Subtle 2" w:semiHidden="1" w:unhideWhenUsed="1"/>
-    <w:lsdException w:name="Table Web 1" w:semiHidden="1" w:unhideWhenUsed="1"/>
-    <w:lsdException w:name="Table Web 2" w:semiHidden="1" w:unhideWhenUsed="1"/>
-    <w:lsdException w:name="Table Web 3" w:semiHidden="1" w:unhideWhenUsed="1"/>
-    <w:lsdException w:name="Balloon Text" w:semiHidden="1" w:unhideWhenUsed="1"/>
-    <w:lsdException w:name="Table Grid" w:uiPriority="39"/>
-    <w:lsdException w:name="Table Theme" w:semiHidden="1" w:unhideWhenUsed="1"/>
-    <w:lsdException w:name="Placeholder Text" w:semiHidden="1"/>
-    <w:lsdException w:name="No Spacing" w:uiPriority="1" w:qFormat="1"/>
-    <w:lsdException w:name="Light Shading" w:uiPriority="60"/>
-    <w:lsdException w:name="Light List" w:uiPriority="61"/>
-    <w:lsdException w:name="Light Grid" w:uiPriority="62"/>
-    <w:lsdException w:name="Medium Shading 1" w:uiPriority="63"/>
-    <w:lsdException w:name="Medium Shading 2" w:uiPriority="64"/>
-    <w:lsdException w:name="Medium List 1" w:uiPriority="65"/>
-    <w:lsdException w:name="Medium List 2" w:uiPriority="66"/>
-    <w:lsdException w:name="Medium Grid 1" w:uiPriority="67"/>
-    <w:lsdException w:name="Medium Grid 2" w:uiPriority="68"/>
-    <w:lsdException w:name="Medium Grid 3" w:uiPriority="69"/>
-    <w:lsdException w:name="Dark List" w:uiPriority="70"/>
-    <w:lsdException w:name="Colorful Shading" w:uiPriority="71"/>
-    <w:lsdException w:name="Colorful List" w:uiPriority="72"/>
-    <w:lsdException w:name="Colorful Grid" w:uiPriority="73"/>
-    <w:lsdException w:name="Light Shading Accent 1" w:uiPriority="60"/>
-    <w:lsdException w:name="Light List Accent 1" w:uiPriority="61"/>
-    <w:lsdException w:name="Light Grid Accent 1" w:uiPriority="62"/>
-    <w:lsdException w:name="Medium Shading 1 Accent 1" w:uiPriority="63"/>
-    <w:lsdException w:name="Medium Shading 2 Accent 1" w:uiPriority="64"/>
-    <w:lsdException w:name="Medium List 1 Accent 1" w:uiPriority="65"/>
-    <w:lsdException w:name="Revision" w:semiHidden="1"/>
-    <w:lsdException w:name="List Paragraph" w:uiPriority="34" w:qFormat="1"/>
-    <w:lsdException w:name="Quote" w:uiPriority="29" w:qFormat="1"/>
-    <w:lsdException w:name="Intense Quote" w:uiPriority="30" w:qFormat="1"/>
-    <w:lsdException w:name="Medium List 2 Accent 1" w:uiPriority="66"/>
-    <w:lsdException w:name="Medium Grid 1 Accent 1" w:uiPriority="67"/>
-    <w:lsdException w:name="Medium Grid 2 Accent 1" w:uiPriority="68"/>
-    <w:lsdException w:name="Medium Grid 3 Accent 1" w:uiPriority="69"/>
-    <w:lsdException w:name="Dark List Accent 1" w:uiPriority="70"/>
-    <w:lsdException w:name="Colorful Shading Accent 1" w:uiPriority="71"/>
-    <w:lsdException w:name="Colorful List Accent 1" w:uiPriority="72"/>
-    <w:lsdException w:name="Colorful Grid Accent 1" w:uiPriority="73"/>
-    <w:lsdException w:name="Light Shading Accent 2" w:uiPriority="60"/>
-    <w:lsdException w:name="Light List Accent 2" w:uiPriority="61"/>
-    <w:lsdException w:name="Light Grid Accent 2" w:uiPriority="62"/>
-    <w:lsdException w:name="Medium Shading 1 Accent 2" w:uiPriority="63"/>
-    <w:lsdException w:name="Medium Shading 2 Accent 2" w:uiPriority="64"/>
-    <w:lsdException w:name="Medium List 1 Accent 2" w:uiPriority="65"/>
-    <w:lsdException w:name="Medium List 2 Accent 2" w:uiPriority="66"/>
-    <w:lsdException w:name="Medium Grid 1 Accent 2" w:uiPriority="67"/>
-    <w:lsdException w:name="Medium Grid 2 Accent 2" w:uiPriority="68"/>
-    <w:lsdException w:name="Medium Grid 3 Accent 2" w:uiPriority="69"/>
-    <w:lsdException w:name="Dark List Accent 2" w:uiPriority="70"/>
-    <w:lsdException w:name="Colorful Shading Accent 2" w:uiPriority="71"/>
-    <w:lsdException w:name="Colorful List Accent 2" w:uiPriority="72"/>
-    <w:lsdException w:name="Colorful Grid Accent 2" w:uiPriority="73"/>
-    <w:lsdException w:name="Light Shading Accent 3" w:uiPriority="60"/>
-    <w:lsdException w:name="Light List Accent 3" w:uiPriority="61"/>
-    <w:lsdException w:name="Light Grid Accent 3" w:uiPriority="62"/>
-    <w:lsdException w:name="Medium Shading 1 Accent 3" w:uiPriority="63"/>
-    <w:lsdException w:name="Medium Shading 2 Accent 3" w:uiPriority="64"/>
-    <w:lsdException w:name="Medium List 1 Accent 3" w:uiPriority="65"/>
-    <w:lsdException w:name="Medium List 2 Accent 3" w:uiPriority="66"/>
-    <w:lsdException w:name="Medium Grid 1 Accent 3" w:uiPriority="67"/>
-    <w:lsdException w:name="Medium Grid 2 Accent 3" w:uiPriority="68"/>
-    <w:lsdException w:name="Medium Grid 3 Accent 3" w:uiPriority="69"/>
-    <w:lsdException w:name="Dark List Accent 3" w:uiPriority="70"/>
-    <w:lsdException w:name="Colorful Shading Accent 3" w:uiPriority="71"/>
-    <w:lsdException w:name="Colorful List Accent 3" w:uiPriority="72"/>
-    <w:lsdException w:name="Colorful Grid Accent 3" w:uiPriority="73"/>
-    <w:lsdException w:name="Light Shading Accent 4" w:uiPriority="60"/>
-    <w:lsdException w:name="Light List Accent 4" w:uiPriority="61"/>
-    <w:lsdException w:name="Light Grid Accent 4" w:uiPriority="62"/>
-    <w:lsdException w:name="Medium Shading 1 Accent 4" w:uiPriority="63"/>
-    <w:lsdException w:name="Medium Shading 2 Accent 4" w:uiPriority="64"/>
-    <w:lsdException w:name="Medium List 1 Accent 4" w:uiPriority="65"/>
-    <w:lsdException w:name="Medium List 2 Accent 4" w:uiPriority="66"/>
-    <w:lsdException w:name="Medium Grid 1 Accent 4" w:uiPriority="67"/>
-    <w:lsdException w:name="Medium Grid 2 Accent 4" w:uiPriority="68"/>
-    <w:lsdException w:name="Medium Grid 3 Accent 4" w:uiPriority="69"/>
-    <w:lsdException w:name="Dark List Accent 4" w:uiPriority="70"/>
-    <w:lsdException w:name="Colorful Shading Accent 4" w:uiPriority="71"/>
-    <w:lsdException w:name="Colorful List Accent 4" w:uiPriority="72"/>
-    <w:lsdException w:name="Colorful Grid Accent 4" w:uiPriority="73"/>
-    <w:lsdException w:name="Light Shading Accent 5" w:uiPriority="60"/>
-    <w:lsdException w:name="Light List Accent 5" w:uiPriority="61"/>
-    <w:lsdException w:name="Light Grid Accent 5" w:uiPriority="62"/>
-    <w:lsdException w:name="Medium Shading 1 Accent 5" w:uiPriority="63"/>
-    <w:lsdException w:name="Medium Shading 2 Accent 5" w:uiPriority="64"/>
-    <w:lsdException w:name="Medium List 1 Accent 5" w:uiPriority="65"/>
-    <w:lsdException w:name="Medium List 2 Accent 5" w:uiPriority="66"/>
-    <w:lsdException w:name="Medium Grid 1 Accent 5" w:uiPriority="67"/>
-    <w:lsdException w:name="Medium Grid 2 Accent 5" w:uiPriority="68"/>
-    <w:lsdException w:name="Medium Grid 3 Accent 5" w:uiPriority="69"/>
-    <w:lsdException w:name="Dark List Accent 5" w:uiPriority="70"/>
-    <w:lsdException w:name="Colorful Shading Accent 5" w:uiPriority="71"/>
-    <w:lsdException w:name="Colorful List Accent 5" w:uiPriority="72"/>
-    <w:lsdException w:name="Colorful Grid Accent 5" w:uiPriority="73"/>
-    <w:lsdException w:name="Light Shading Accent 6" w:uiPriority="60"/>
-    <w:lsdException w:name="Light List Accent 6" w:uiPriority="61"/>
-    <w:lsdException w:name="Light Grid Accent 6" w:uiPriority="62"/>
-    <w:lsdException w:name="Medium Shading 1 Accent 6" w:uiPriority="63"/>
-    <w:lsdException w:name="Medium Shading 2 Accent 6" w:uiPriority="64"/>
-    <w:lsdException w:name="Medium List 1 Accent 6" w:uiPriority="65"/>
-    <w:lsdException w:name="Medium List 2 Accent 6" w:uiPriority="66"/>
-    <w:lsdException w:name="Medium Grid 1 Accent 6" w:uiPriority="67"/>
-    <w:lsdException w:name="Medium Grid 2 Accent 6" w:uiPriority="68"/>
-    <w:lsdException w:name="Medium Grid 3 Accent 6" w:uiPriority="69"/>
-    <w:lsdException w:name="Dark List Accent 6" w:uiPriority="70"/>
-    <w:lsdException w:name="Colorful Shading Accent 6" w:uiPriority="71"/>
-    <w:lsdException w:name="Colorful List Accent 6" w:uiPriority="72"/>
-    <w:lsdException w:name="Colorful Grid Accent 6" w:uiPriority="73"/>
-    <w:lsdException w:name="Subtle Emphasis" w:uiPriority="19" w:qFormat="1"/>
-    <w:lsdException w:name="Intense Emphasis" w:uiPriority="21" w:qFormat="1"/>
-    <w:lsdException w:name="Subtle Reference" w:uiPriority="31" w:qFormat="1"/>
-    <w:lsdException w:name="Intense Reference" w:uiPriority="32" w:qFormat="1"/>
-    <w:lsdException w:name="Book Title" w:uiPriority="33" w:qFormat="1"/>
-    <w:lsdException w:name="Bibliography" w:semiHidden="1" w:uiPriority="37" w:unhideWhenUsed="1"/>
-    <w:lsdException w:name="TOC Heading" w:semiHidden="1" w:uiPriority="39" w:unhideWhenUsed="1" w:qFormat="1"/>
-    <w:lsdException w:name="Plain Table 1" w:uiPriority="41"/>
-    <w:lsdException w:name="Plain Table 2" w:uiPriority="42"/>
-    <w:lsdException w:name="Plain Table 3" w:uiPriority="43"/>
-    <w:lsdException w:name="Plain Table 4" w:uiPriority="44"/>
-    <w:lsdException w:name="Plain Table 5" w:uiPriority="45"/>
-    <w:lsdException w:name="Grid Table Light" w:uiPriority="40"/>
-    <w:lsdException w:name="Grid Table 1 Light" w:uiPriority="46"/>
-    <w:lsdException w:name="Grid Table 2" w:uiPriority="47"/>
-    <w:lsdException w:name="Grid Table 3" w:uiPriority="48"/>
-    <w:lsdException w:name="Grid Table 4" w:uiPriority="49"/>
-    <w:lsdException w:name="Grid Table 5 Dark" w:uiPriority="50"/>
-    <w:lsdException w:name="Grid Table 6 Colorful" w:uiPriority="51"/>
-    <w:lsdException w:name="Grid Table 7 Colorful" w:uiPriority="52"/>
-    <w:lsdException w:name="Grid Table 1 Light Accent 1" w:uiPriority="46"/>
-    <w:lsdException w:name="Grid Table 2 Accent 1" w:uiPriority="47"/>
-    <w:lsdException w:name="Grid Table 3 Accent 1" w:uiPriority="48"/>
-    <w:lsdException w:name="Grid Table 4 Accent 1" w:uiPriority="49"/>
-    <w:lsdException w:name="Grid Table 5 Dark Accent 1" w:uiPriority="50"/>
-    <w:lsdException w:name="Grid Table 6 Colorful Accent 1" w:uiPriority="51"/>
-    <w:lsdException w:name="Grid Table 7 Colorful Accent 1" w:uiPriority="52"/>
-    <w:lsdException w:name="Grid Table 1 Light Accent 2" w:uiPriority="46"/>
-    <w:lsdException w:name="Grid Table 2 Accent 2" w:uiPriority="47"/>
-    <w:lsdException w:name="Grid Table 3 Accent 2" w:uiPriority="48"/>
-    <w:lsdException w:name="Grid Table 4 Accent 2" w:uiPriority="49"/>
-    <w:lsdException w:name="Grid Table 5 Dark Accent 2" w:uiPriority="50"/>
-    <w:lsdException w:name="Grid Table 6 Colorful Accent 2" w:uiPriority="51"/>
-    <w:lsdException w:name="Grid Table 7 Colorful Accent 2" w:uiPriority="52"/>
-    <w:lsdException w:name="Grid Table 1 Light Accent 3" w:uiPriority="46"/>
-    <w:lsdException w:name="Grid Table 2 Accent 3" w:uiPriority="47"/>
-    <w:lsdException w:name="Grid Table 3 Accent 3" w:uiPriority="48"/>
-    <w:lsdException w:name="Grid Table 4 Accent 3" w:uiPriority="49"/>
-    <w:lsdException w:name="Grid Table 5 Dark Accent 3" w:uiPriority="50"/>
-    <w:lsdException w:name="Grid Table 6 Colorful Accent 3" w:uiPriority="51"/>
-    <w:lsdException w:name="Grid Table 7 Colorful Accent 3" w:uiPriority="52"/>
-    <w:lsdException w:name="Grid Table 1 Light Accent 4" w:uiPriority="46"/>
-    <w:lsdException w:name="Grid Table 2 Accent 4" w:uiPriority="47"/>
-    <w:lsdException w:name="Grid Table 3 Accent 4" w:uiPriority="48"/>
-    <w:lsdException w:name="Grid Table 4 Accent 4" w:uiPriority="49"/>
-    <w:lsdException w:name="Grid Table 5 Dark Accent 4" w:uiPriority="50"/>
-    <w:lsdException w:name="Grid Table 6 Colorful Accent 4" w:uiPriority="51"/>
-    <w:lsdException w:name="Grid Table 7 Colorful Accent 4" w:uiPriority="52"/>
-    <w:lsdException w:name="Grid Table 1 Light Accent 5" w:uiPriority="46"/>
-    <w:lsdException w:name="Grid Table 2 Accent 5" w:uiPriority="47"/>
-    <w:lsdException w:name="Grid Table 3 Accent 5" w:uiPriority="48"/>
-    <w:lsdException w:name="Grid Table 4 Accent 5" w:uiPriority="49"/>
-    <w:lsdException w:name="Grid Table 5 Dark Accent 5" w:uiPriority="50"/>
-    <w:lsdException w:name="Grid Table 6 Colorful Accent 5" w:uiPriority="51"/>
-    <w:lsdException w:name="Grid Table 7 Colorful Accent 5" w:uiPriority="52"/>
-    <w:lsdException w:name="Grid Table 1 Light Accent 6" w:uiPriority="46"/>
-    <w:lsdException w:name="Grid Table 2 Accent 6" w:uiPriority="47"/>
-    <w:lsdException w:name="Grid Table 3 Accent 6" w:uiPriority="48"/>
-    <w:lsdException w:name="Grid Table 4 Accent 6" w:uiPriority="49"/>
-    <w:lsdException w:name="Grid Table 5 Dark Accent 6" w:uiPriority="50"/>
-    <w:lsdException w:name="Grid Table 6 Colorful Accent 6" w:uiPriority="51"/>
-    <w:lsdException w:name="Grid Table 7 Colorful Accent 6" w:uiPriority="52"/>
-    <w:lsdException w:name="List Table 1 Light" w:uiPriority="46"/>
-    <w:lsdException w:name="List Table 2" w:uiPriority="47"/>
-    <w:lsdException w:name="List Table 3" w:uiPriority="48"/>
-    <w:lsdException w:name="List Table 4" w:uiPriority="49"/>
-    <w:lsdException w:name="List Table 5 Dark" w:uiPriority="50"/>
-    <w:lsdException w:name="List Table 6 Colorful" w:uiPriority="51"/>
-    <w:lsdException w:name="List Table 7 Colorful" w:uiPriority="52"/>
-    <w:lsdException w:name="List Table 1 Light Accent 1" w:uiPriority="46"/>
-    <w:lsdException w:name="List Table 2 Accent 1" w:uiPriority="47"/>
-    <w:lsdException w:name="List Table 3 Accent 1" w:uiPriority="48"/>
-    <w:lsdException w:name="List Table 4 Accent 1" w:uiPriority="49"/>
-    <w:lsdException w:name="List Table 5 Dark Accent 1" w:uiPriority="50"/>
-    <w:lsdException w:name="List Table 6 Colorful Accent 1" w:uiPriority="51"/>
-    <w:lsdException w:name="List Table 7 Colorful Accent 1" w:uiPriority="52"/>
-    <w:lsdException w:name="List Table 1 Light Accent 2" w:uiPriority="46"/>
-    <w:lsdException w:name="List Table 2 Accent 2" w:uiPriority="47"/>
-    <w:lsdException w:name="List Table 3 Accent 2" w:uiPriority="48"/>
-    <w:lsdException w:name="List Table 4 Accent 2" w:uiPriority="49"/>
-    <w:lsdException w:name="List Table 5 Dark Accent 2" w:uiPriority="50"/>
-    <w:lsdException w:name="List Table 6 Colorful Accent 2" w:uiPriority="51"/>
-    <w:lsdException w:name="List Table 7 Colorful Accent 2" w:uiPriority="52"/>
-    <w:lsdException w:name="List Table 1 Light Accent 3" w:uiPriority="46"/>
-    <w:lsdException w:name="List Table 2 Accent 3" w:uiPriority="47"/>
-    <w:lsdException w:name="List Table 3 Accent 3" w:uiPriority="48"/>
-    <w:lsdException w:name="List Table 4 Accent 3" w:uiPriority="49"/>
-    <w:lsdException w:name="List Table 5 Dark Accent 3" w:uiPriority="50"/>
-    <w:lsdException w:name="List Table 6 Colorful Accent 3" w:uiPriority="51"/>
-    <w:lsdException w:name="List Table 7 Colorful Accent 3" w:uiPriority="52"/>
-    <w:lsdException w:name="List Table 1 Light Accent 4" w:uiPriority="46"/>
-    <w:lsdException w:name="List Table 2 Accent 4" w:uiPriority="47"/>
-    <w:lsdException w:name="List Table 3 Accent 4" w:uiPriority="48"/>
-    <w:lsdException w:name="List Table 4 Accent 4" w:uiPriority="49"/>
-    <w:lsdException w:name="List Table 5 Dark Accent 4" w:uiPriority="50"/>
-    <w:lsdException w:name="List Table 6 Colorful Accent 4" w:uiPriority="51"/>
-    <w:lsdException w:name="List Table 7 Colorful Accent 4" w:uiPriority="52"/>
-    <w:lsdException w:name="List Table 1 Light Accent 5" w:uiPriority="46"/>
-    <w:lsdException w:name="List Table 2 Accent 5" w:uiPriority="47"/>
-    <w:lsdException w:name="List Table 3 Accent 5" w:uiPriority="48"/>
-    <w:lsdException w:name="List Table 4 Accent 5" w:uiPriority="49"/>
-    <w:lsdException w:name="List Table 5 Dark Accent 5" w:uiPriority="50"/>
-    <w:lsdException w:name="List Table 6 Colorful Accent 5" w:uiPriority="51"/>
-    <w:lsdException w:name="List Table 7 Colorful Accent 5" w:uiPriority="52"/>
-    <w:lsdException w:name="List Table 1 Light Accent 6" w:uiPriority="46"/>
-    <w:lsdException w:name="List Table 2 Accent 6" w:uiPriority="47"/>
-    <w:lsdException w:name="List Table 3 Accent 6" w:uiPriority="48"/>
-    <w:lsdException w:name="List Table 4 Accent 6" w:uiPriority="49"/>
-    <w:lsdException w:name="List Table 5 Dark Accent 6" w:uiPriority="50"/>
-    <w:lsdException w:name="List Table 6 Colorful Accent 6" w:uiPriority="51"/>
-    <w:lsdException w:name="List Table 7 Colorful Accent 6" w:uiPriority="52"/>
-  </w:latentStyles>
-  <w:style w:type="paragraph" w:default="1" w:styleId="a">
-    <w:name w:val="Normal"/>
-    <w:qFormat/>
-  </w:style>
-  <w:style w:type="character" w:default="1" w:styleId="a0">
-    <w:name w:val="Default Paragraph Font"/>
-    <w:uiPriority w:val="1"/>
-    <w:semiHidden/>
-    <w:unhideWhenUsed/>
-  </w:style>
-  <w:style w:type="table" w:default="1" w:styleId="a1">
-    <w:name w:val="Normal Table"/>
-    <w:uiPriority w:val="99"/>
-    <w:semiHidden/>
-    <w:unhideWhenUsed/>
-    <w:tblPr>
-      <w:tblInd w:w="0" w:type="dxa"/>
-      <w:tblCellMar>
-        <w:top w:w="0" w:type="dxa"/>
-        <w:left w:w="108" w:type="dxa"/>
-        <w:bottom w:w="0" w:type="dxa"/>
-        <w:right w:w="108" w:type="dxa"/>
-      </w:tblCellMar>
-    </w:tblPr>
-  </w:style>
-  <w:style w:type="numbering" w:default="1" w:styleId="a2">
-    <w:name w:val="No List"/>
-    <w:uiPriority w:val="99"/>
-    <w:semiHidden/>
-    <w:unhideWhenUsed/>
-  </w:style>
-  <w:style w:type="character" w:styleId="a3">
-    <w:name w:val="Placeholder Text"/>
-    <w:basedOn w:val="a0"/>
-    <w:uiPriority w:val="99"/>
-    <w:semiHidden/>
-    <w:rsid w:val="003345D1"/>
-    <w:rPr>
-      <w:color w:val="808080"/>
-    </w:rPr>
-  </w:style>
-</w:styles>
-</file>
-
-<file path=word/glossary/webSettings.xml><?xml version="1.0" encoding="utf-8"?>
-<w:webSettings xmlns:mc="http://schemas.openxmlformats.org/markup-compatibility/2006" xmlns:r="http://schemas.openxmlformats.org/officeDocument/2006/relationships" xmlns:w="http://schemas.openxmlformats.org/wordprocessingml/2006/main" xmlns:w14="http://schemas.microsoft.com/office/word/2010/wordml" xmlns:w15="http://schemas.microsoft.com/office/word/2012/wordml" xmlns:w16se="http://schemas.microsoft.com/office/word/2015/wordml/symex" mc:Ignorable="w14 w15 w16se">
-  <w:optimizeForBrowser/>
-  <w:allowPNG/>
-</w:webSettings>
-</file>
-
 <file path=word/theme/theme1.xml><?xml version="1.0" encoding="utf-8"?>
 <a:theme xmlns:a="http://schemas.openxmlformats.org/drawingml/2006/main" name="Тема Office">
   <a:themeElements>
@@ -9710,7 +9225,7 @@
 </file>
 
 <file path=customXml/itemProps1.xml><?xml version="1.0" encoding="utf-8"?>
-<ds:datastoreItem xmlns:ds="http://schemas.openxmlformats.org/officeDocument/2006/customXml" ds:itemID="{C9EC6B76-5977-4D91-B426-4BFABF2D1A06}">
+<ds:datastoreItem xmlns:ds="http://schemas.openxmlformats.org/officeDocument/2006/customXml" ds:itemID="{871D3848-94C6-4B36-9296-D663A6AB02B1}">
   <ds:schemaRefs>
     <ds:schemaRef ds:uri="http://schemas.openxmlformats.org/officeDocument/2006/bibliography"/>
   </ds:schemaRefs>

</xml_diff>